<commit_message>
Monetization strategy added to proposal
</commit_message>
<xml_diff>
--- a/Documentation/Group 4 Project Proposal.docx
+++ b/Documentation/Group 4 Project Proposal.docx
@@ -744,6 +744,130 @@
         </w:rPr>
         <w:t xml:space="preserve">user </w:t>
       </w:r>
+      <w:r>
+        <w:rPr>
+          <w:rFonts w:ascii="Arial" w:hAnsi="Arial" w:cs="Arial"/>
+          <w:sz w:val="24"/>
+        </w:rPr>
+        <w:t>access and authentication</w:t>
+      </w:r>
+    </w:p>
+    <w:p>
+      <w:pPr>
+        <w:rPr>
+          <w:rFonts w:ascii="Times New Roman" w:hAnsi="Times New Roman" w:cs="Times New Roman"/>
+          <w:sz w:val="24"/>
+        </w:rPr>
+      </w:pPr>
+    </w:p>
+    <w:p>
+      <w:pPr>
+        <w:spacing w:line="360" w:lineRule="auto"/>
+        <w:rPr>
+          <w:rFonts w:ascii="Arial Black" w:hAnsi="Arial Black" w:cs="Times New Roman"/>
+          <w:sz w:val="24"/>
+        </w:rPr>
+      </w:pPr>
+      <w:r>
+        <w:rPr>
+          <w:rFonts w:ascii="Arial Black" w:hAnsi="Arial Black" w:cs="Times New Roman"/>
+          <w:sz w:val="24"/>
+        </w:rPr>
+        <w:t>Technology Use:</w:t>
+      </w:r>
+    </w:p>
+    <w:p>
+      <w:pPr>
+        <w:spacing w:line="360" w:lineRule="auto"/>
+        <w:rPr>
+          <w:rFonts w:ascii="Arial" w:hAnsi="Arial" w:cs="Arial"/>
+          <w:sz w:val="24"/>
+        </w:rPr>
+      </w:pPr>
+      <w:r>
+        <w:rPr>
+          <w:rFonts w:ascii="Arial" w:hAnsi="Arial" w:cs="Arial"/>
+          <w:sz w:val="24"/>
+        </w:rPr>
+        <w:t>The web app initially will be built using html, css, javascript for the frontend part and for the server side part php will be used along with firebase features.</w:t>
+      </w:r>
+    </w:p>
+    <w:p>
+      <w:pPr>
+        <w:spacing w:line="360" w:lineRule="auto"/>
+        <w:rPr>
+          <w:rFonts w:ascii="Arial Black" w:hAnsi="Arial Black" w:cs="Times New Roman"/>
+          <w:sz w:val="24"/>
+        </w:rPr>
+      </w:pPr>
+      <w:r>
+        <w:rPr>
+          <w:rFonts w:ascii="Arial Black" w:hAnsi="Arial Black" w:cs="Times New Roman"/>
+          <w:sz w:val="24"/>
+        </w:rPr>
+        <w:lastRenderedPageBreak/>
+        <w:t>Monetization Strategy</w:t>
+      </w:r>
+      <w:r>
+        <w:rPr>
+          <w:rFonts w:ascii="Arial Black" w:hAnsi="Arial Black" w:cs="Times New Roman"/>
+          <w:sz w:val="24"/>
+        </w:rPr>
+        <w:t>:</w:t>
+      </w:r>
+    </w:p>
+    <w:p>
+      <w:pPr>
+        <w:spacing w:line="360" w:lineRule="auto"/>
+        <w:rPr>
+          <w:rFonts w:ascii="Arial" w:hAnsi="Arial" w:cs="Arial"/>
+          <w:b/>
+          <w:sz w:val="24"/>
+        </w:rPr>
+      </w:pPr>
+      <w:r>
+        <w:rPr>
+          <w:rFonts w:ascii="Arial" w:hAnsi="Arial" w:cs="Arial"/>
+          <w:sz w:val="24"/>
+        </w:rPr>
+        <w:t>Initially the web app will be free to use for a single teacher account and the teacher will be able to take upto 2 quizzes free of charge. After the limit is reached teacher will be able to choose from two of our paid plans.</w:t>
+      </w:r>
+    </w:p>
+    <w:p>
+      <w:pPr>
+        <w:pStyle w:val="ListParagraph"/>
+        <w:numPr>
+          <w:ilvl w:val="0"/>
+          <w:numId w:val="4"/>
+        </w:numPr>
+        <w:spacing w:line="360" w:lineRule="auto"/>
+        <w:rPr>
+          <w:rFonts w:ascii="Arial" w:hAnsi="Arial" w:cs="Arial"/>
+          <w:sz w:val="24"/>
+        </w:rPr>
+      </w:pPr>
+      <w:r>
+        <w:rPr>
+          <w:rFonts w:ascii="Arial" w:hAnsi="Arial" w:cs="Arial"/>
+          <w:b/>
+          <w:sz w:val="24"/>
+        </w:rPr>
+        <w:t>Basic Plan:</w:t>
+      </w:r>
+      <w:r>
+        <w:rPr>
+          <w:rFonts w:ascii="Arial" w:hAnsi="Arial" w:cs="Arial"/>
+          <w:sz w:val="24"/>
+        </w:rPr>
+        <w:t xml:space="preserve"> Tk. 85 per quiz</w:t>
+      </w:r>
+      <w:r>
+        <w:rPr>
+          <w:rFonts w:ascii="Arial" w:hAnsi="Arial" w:cs="Arial"/>
+          <w:sz w:val="24"/>
+        </w:rPr>
+        <w:t xml:space="preserve"> to be</w:t>
+      </w:r>
       <w:bookmarkStart w:id="0" w:name="_GoBack"/>
       <w:bookmarkEnd w:id="0"/>
       <w:r>
@@ -751,31 +875,36 @@
           <w:rFonts w:ascii="Arial" w:hAnsi="Arial" w:cs="Arial"/>
           <w:sz w:val="24"/>
         </w:rPr>
-        <w:t>access and authentication</w:t>
-      </w:r>
-    </w:p>
-    <w:p>
-      <w:pPr>
-        <w:rPr>
-          <w:rFonts w:ascii="Times New Roman" w:hAnsi="Times New Roman" w:cs="Times New Roman"/>
-          <w:sz w:val="24"/>
-        </w:rPr>
-      </w:pPr>
-    </w:p>
-    <w:p>
-      <w:pPr>
+        <w:t xml:space="preserve"> taken.</w:t>
+      </w:r>
+    </w:p>
+    <w:p>
+      <w:pPr>
+        <w:pStyle w:val="ListParagraph"/>
+        <w:numPr>
+          <w:ilvl w:val="0"/>
+          <w:numId w:val="4"/>
+        </w:numPr>
         <w:spacing w:line="360" w:lineRule="auto"/>
         <w:rPr>
-          <w:rFonts w:ascii="Arial Black" w:hAnsi="Arial Black" w:cs="Times New Roman"/>
-          <w:sz w:val="24"/>
-        </w:rPr>
-      </w:pPr>
-      <w:r>
-        <w:rPr>
-          <w:rFonts w:ascii="Arial Black" w:hAnsi="Arial Black" w:cs="Times New Roman"/>
-          <w:sz w:val="24"/>
-        </w:rPr>
-        <w:t>Technology Use:</w:t>
+          <w:rFonts w:ascii="Arial" w:hAnsi="Arial" w:cs="Arial"/>
+          <w:sz w:val="24"/>
+        </w:rPr>
+      </w:pPr>
+      <w:r>
+        <w:rPr>
+          <w:rFonts w:ascii="Arial" w:hAnsi="Arial" w:cs="Arial"/>
+          <w:b/>
+          <w:sz w:val="24"/>
+        </w:rPr>
+        <w:t>Saver Plan:</w:t>
+      </w:r>
+      <w:r>
+        <w:rPr>
+          <w:rFonts w:ascii="Arial" w:hAnsi="Arial" w:cs="Arial"/>
+          <w:sz w:val="24"/>
+        </w:rPr>
+        <w:t xml:space="preserve"> Tk. 110 per month for unlimited amount of quizzes each month.</w:t>
       </w:r>
     </w:p>
     <w:p>
@@ -786,13 +915,6 @@
           <w:sz w:val="24"/>
         </w:rPr>
       </w:pPr>
-      <w:r>
-        <w:rPr>
-          <w:rFonts w:ascii="Arial" w:hAnsi="Arial" w:cs="Arial"/>
-          <w:sz w:val="24"/>
-        </w:rPr>
-        <w:t>The web app initially will be built using html, css, javascript for the frontend part and for the server side part php will be used along with firebase features.</w:t>
-      </w:r>
     </w:p>
     <w:sectPr>
       <w:pgSz w:w="12240" w:h="15840"/>
@@ -970,6 +1092,92 @@
     </w:lvl>
   </w:abstractNum>
   <w:abstractNum w:abstractNumId="1">
+    <w:nsid w:val="75337750"/>
+    <w:multiLevelType w:val="hybridMultilevel"/>
+    <w:tmpl w:val="F64A0E06"/>
+    <w:lvl w:ilvl="0" w:tplc="0409000F">
+      <w:start w:val="1"/>
+      <w:numFmt w:val="decimal"/>
+      <w:lvlText w:val="%1."/>
+      <w:lvlJc w:val="left"/>
+      <w:pPr>
+        <w:ind w:left="720" w:hanging="360"/>
+      </w:pPr>
+    </w:lvl>
+    <w:lvl w:ilvl="1" w:tplc="04090019" w:tentative="1">
+      <w:start w:val="1"/>
+      <w:numFmt w:val="lowerLetter"/>
+      <w:lvlText w:val="%2."/>
+      <w:lvlJc w:val="left"/>
+      <w:pPr>
+        <w:ind w:left="1440" w:hanging="360"/>
+      </w:pPr>
+    </w:lvl>
+    <w:lvl w:ilvl="2" w:tplc="0409001B" w:tentative="1">
+      <w:start w:val="1"/>
+      <w:numFmt w:val="lowerRoman"/>
+      <w:lvlText w:val="%3."/>
+      <w:lvlJc w:val="right"/>
+      <w:pPr>
+        <w:ind w:left="2160" w:hanging="180"/>
+      </w:pPr>
+    </w:lvl>
+    <w:lvl w:ilvl="3" w:tplc="0409000F" w:tentative="1">
+      <w:start w:val="1"/>
+      <w:numFmt w:val="decimal"/>
+      <w:lvlText w:val="%4."/>
+      <w:lvlJc w:val="left"/>
+      <w:pPr>
+        <w:ind w:left="2880" w:hanging="360"/>
+      </w:pPr>
+    </w:lvl>
+    <w:lvl w:ilvl="4" w:tplc="04090019" w:tentative="1">
+      <w:start w:val="1"/>
+      <w:numFmt w:val="lowerLetter"/>
+      <w:lvlText w:val="%5."/>
+      <w:lvlJc w:val="left"/>
+      <w:pPr>
+        <w:ind w:left="3600" w:hanging="360"/>
+      </w:pPr>
+    </w:lvl>
+    <w:lvl w:ilvl="5" w:tplc="0409001B" w:tentative="1">
+      <w:start w:val="1"/>
+      <w:numFmt w:val="lowerRoman"/>
+      <w:lvlText w:val="%6."/>
+      <w:lvlJc w:val="right"/>
+      <w:pPr>
+        <w:ind w:left="4320" w:hanging="180"/>
+      </w:pPr>
+    </w:lvl>
+    <w:lvl w:ilvl="6" w:tplc="0409000F" w:tentative="1">
+      <w:start w:val="1"/>
+      <w:numFmt w:val="decimal"/>
+      <w:lvlText w:val="%7."/>
+      <w:lvlJc w:val="left"/>
+      <w:pPr>
+        <w:ind w:left="5040" w:hanging="360"/>
+      </w:pPr>
+    </w:lvl>
+    <w:lvl w:ilvl="7" w:tplc="04090019" w:tentative="1">
+      <w:start w:val="1"/>
+      <w:numFmt w:val="lowerLetter"/>
+      <w:lvlText w:val="%8."/>
+      <w:lvlJc w:val="left"/>
+      <w:pPr>
+        <w:ind w:left="5760" w:hanging="360"/>
+      </w:pPr>
+    </w:lvl>
+    <w:lvl w:ilvl="8" w:tplc="0409001B" w:tentative="1">
+      <w:start w:val="1"/>
+      <w:numFmt w:val="lowerRoman"/>
+      <w:lvlText w:val="%9."/>
+      <w:lvlJc w:val="right"/>
+      <w:pPr>
+        <w:ind w:left="6480" w:hanging="180"/>
+      </w:pPr>
+    </w:lvl>
+  </w:abstractNum>
+  <w:abstractNum w:abstractNumId="2">
     <w:nsid w:val="7C324C78"/>
     <w:multiLevelType w:val="hybridMultilevel"/>
     <w:tmpl w:val="54A23F22"/>
@@ -1082,11 +1290,130 @@
       </w:rPr>
     </w:lvl>
   </w:abstractNum>
+  <w:abstractNum w:abstractNumId="3">
+    <w:nsid w:val="7E59677B"/>
+    <w:multiLevelType w:val="hybridMultilevel"/>
+    <w:tmpl w:val="69E2894C"/>
+    <w:lvl w:ilvl="0" w:tplc="04090001">
+      <w:start w:val="1"/>
+      <w:numFmt w:val="bullet"/>
+      <w:lvlText w:val=""/>
+      <w:lvlJc w:val="left"/>
+      <w:pPr>
+        <w:ind w:left="720" w:hanging="360"/>
+      </w:pPr>
+      <w:rPr>
+        <w:rFonts w:ascii="Symbol" w:hAnsi="Symbol" w:hint="default"/>
+      </w:rPr>
+    </w:lvl>
+    <w:lvl w:ilvl="1" w:tplc="04090003" w:tentative="1">
+      <w:start w:val="1"/>
+      <w:numFmt w:val="bullet"/>
+      <w:lvlText w:val="o"/>
+      <w:lvlJc w:val="left"/>
+      <w:pPr>
+        <w:ind w:left="1440" w:hanging="360"/>
+      </w:pPr>
+      <w:rPr>
+        <w:rFonts w:ascii="Courier New" w:hAnsi="Courier New" w:cs="Courier New" w:hint="default"/>
+      </w:rPr>
+    </w:lvl>
+    <w:lvl w:ilvl="2" w:tplc="04090005" w:tentative="1">
+      <w:start w:val="1"/>
+      <w:numFmt w:val="bullet"/>
+      <w:lvlText w:val=""/>
+      <w:lvlJc w:val="left"/>
+      <w:pPr>
+        <w:ind w:left="2160" w:hanging="360"/>
+      </w:pPr>
+      <w:rPr>
+        <w:rFonts w:ascii="Wingdings" w:hAnsi="Wingdings" w:hint="default"/>
+      </w:rPr>
+    </w:lvl>
+    <w:lvl w:ilvl="3" w:tplc="04090001" w:tentative="1">
+      <w:start w:val="1"/>
+      <w:numFmt w:val="bullet"/>
+      <w:lvlText w:val=""/>
+      <w:lvlJc w:val="left"/>
+      <w:pPr>
+        <w:ind w:left="2880" w:hanging="360"/>
+      </w:pPr>
+      <w:rPr>
+        <w:rFonts w:ascii="Symbol" w:hAnsi="Symbol" w:hint="default"/>
+      </w:rPr>
+    </w:lvl>
+    <w:lvl w:ilvl="4" w:tplc="04090003" w:tentative="1">
+      <w:start w:val="1"/>
+      <w:numFmt w:val="bullet"/>
+      <w:lvlText w:val="o"/>
+      <w:lvlJc w:val="left"/>
+      <w:pPr>
+        <w:ind w:left="3600" w:hanging="360"/>
+      </w:pPr>
+      <w:rPr>
+        <w:rFonts w:ascii="Courier New" w:hAnsi="Courier New" w:cs="Courier New" w:hint="default"/>
+      </w:rPr>
+    </w:lvl>
+    <w:lvl w:ilvl="5" w:tplc="04090005" w:tentative="1">
+      <w:start w:val="1"/>
+      <w:numFmt w:val="bullet"/>
+      <w:lvlText w:val=""/>
+      <w:lvlJc w:val="left"/>
+      <w:pPr>
+        <w:ind w:left="4320" w:hanging="360"/>
+      </w:pPr>
+      <w:rPr>
+        <w:rFonts w:ascii="Wingdings" w:hAnsi="Wingdings" w:hint="default"/>
+      </w:rPr>
+    </w:lvl>
+    <w:lvl w:ilvl="6" w:tplc="04090001" w:tentative="1">
+      <w:start w:val="1"/>
+      <w:numFmt w:val="bullet"/>
+      <w:lvlText w:val=""/>
+      <w:lvlJc w:val="left"/>
+      <w:pPr>
+        <w:ind w:left="5040" w:hanging="360"/>
+      </w:pPr>
+      <w:rPr>
+        <w:rFonts w:ascii="Symbol" w:hAnsi="Symbol" w:hint="default"/>
+      </w:rPr>
+    </w:lvl>
+    <w:lvl w:ilvl="7" w:tplc="04090003" w:tentative="1">
+      <w:start w:val="1"/>
+      <w:numFmt w:val="bullet"/>
+      <w:lvlText w:val="o"/>
+      <w:lvlJc w:val="left"/>
+      <w:pPr>
+        <w:ind w:left="5760" w:hanging="360"/>
+      </w:pPr>
+      <w:rPr>
+        <w:rFonts w:ascii="Courier New" w:hAnsi="Courier New" w:cs="Courier New" w:hint="default"/>
+      </w:rPr>
+    </w:lvl>
+    <w:lvl w:ilvl="8" w:tplc="04090005" w:tentative="1">
+      <w:start w:val="1"/>
+      <w:numFmt w:val="bullet"/>
+      <w:lvlText w:val=""/>
+      <w:lvlJc w:val="left"/>
+      <w:pPr>
+        <w:ind w:left="6480" w:hanging="360"/>
+      </w:pPr>
+      <w:rPr>
+        <w:rFonts w:ascii="Wingdings" w:hAnsi="Wingdings" w:hint="default"/>
+      </w:rPr>
+    </w:lvl>
+  </w:abstractNum>
   <w:num w:numId="1">
-    <w:abstractNumId w:val="1"/>
+    <w:abstractNumId w:val="2"/>
   </w:num>
   <w:num w:numId="2">
     <w:abstractNumId w:val="0"/>
+  </w:num>
+  <w:num w:numId="3">
+    <w:abstractNumId w:val="1"/>
+  </w:num>
+  <w:num w:numId="4">
+    <w:abstractNumId w:val="3"/>
   </w:num>
 </w:numbering>
 </file>

</xml_diff>

<commit_message>
Update Group 4 Project Proposal.docx
</commit_message>
<xml_diff>
--- a/Documentation/Group 4 Project Proposal.docx
+++ b/Documentation/Group 4 Project Proposal.docx
@@ -744,6 +744,130 @@
         </w:rPr>
         <w:t xml:space="preserve">user </w:t>
       </w:r>
+      <w:r>
+        <w:rPr>
+          <w:rFonts w:ascii="Arial" w:hAnsi="Arial" w:cs="Arial"/>
+          <w:sz w:val="24"/>
+        </w:rPr>
+        <w:t>access and authentication</w:t>
+      </w:r>
+    </w:p>
+    <w:p>
+      <w:pPr>
+        <w:rPr>
+          <w:rFonts w:ascii="Times New Roman" w:hAnsi="Times New Roman" w:cs="Times New Roman"/>
+          <w:sz w:val="24"/>
+        </w:rPr>
+      </w:pPr>
+    </w:p>
+    <w:p>
+      <w:pPr>
+        <w:spacing w:line="360" w:lineRule="auto"/>
+        <w:rPr>
+          <w:rFonts w:ascii="Arial Black" w:hAnsi="Arial Black" w:cs="Times New Roman"/>
+          <w:sz w:val="24"/>
+        </w:rPr>
+      </w:pPr>
+      <w:r>
+        <w:rPr>
+          <w:rFonts w:ascii="Arial Black" w:hAnsi="Arial Black" w:cs="Times New Roman"/>
+          <w:sz w:val="24"/>
+        </w:rPr>
+        <w:t>Technology Use:</w:t>
+      </w:r>
+    </w:p>
+    <w:p>
+      <w:pPr>
+        <w:spacing w:line="360" w:lineRule="auto"/>
+        <w:rPr>
+          <w:rFonts w:ascii="Arial" w:hAnsi="Arial" w:cs="Arial"/>
+          <w:sz w:val="24"/>
+        </w:rPr>
+      </w:pPr>
+      <w:r>
+        <w:rPr>
+          <w:rFonts w:ascii="Arial" w:hAnsi="Arial" w:cs="Arial"/>
+          <w:sz w:val="24"/>
+        </w:rPr>
+        <w:t>The web app initially will be built using html, css, javascript for the frontend part and for the server side part php will be used along with firebase features.</w:t>
+      </w:r>
+    </w:p>
+    <w:p>
+      <w:pPr>
+        <w:spacing w:line="360" w:lineRule="auto"/>
+        <w:rPr>
+          <w:rFonts w:ascii="Arial Black" w:hAnsi="Arial Black" w:cs="Times New Roman"/>
+          <w:sz w:val="24"/>
+        </w:rPr>
+      </w:pPr>
+      <w:r>
+        <w:rPr>
+          <w:rFonts w:ascii="Arial Black" w:hAnsi="Arial Black" w:cs="Times New Roman"/>
+          <w:sz w:val="24"/>
+        </w:rPr>
+        <w:lastRenderedPageBreak/>
+        <w:t>Monetization Strategy</w:t>
+      </w:r>
+      <w:r>
+        <w:rPr>
+          <w:rFonts w:ascii="Arial Black" w:hAnsi="Arial Black" w:cs="Times New Roman"/>
+          <w:sz w:val="24"/>
+        </w:rPr>
+        <w:t>:</w:t>
+      </w:r>
+    </w:p>
+    <w:p>
+      <w:pPr>
+        <w:spacing w:line="360" w:lineRule="auto"/>
+        <w:rPr>
+          <w:rFonts w:ascii="Arial" w:hAnsi="Arial" w:cs="Arial"/>
+          <w:b/>
+          <w:sz w:val="24"/>
+        </w:rPr>
+      </w:pPr>
+      <w:r>
+        <w:rPr>
+          <w:rFonts w:ascii="Arial" w:hAnsi="Arial" w:cs="Arial"/>
+          <w:sz w:val="24"/>
+        </w:rPr>
+        <w:t>Initially the web app will be free to use for a single teacher account and the teacher will be able to take upto 2 quizzes free of charge. After the limit is reached teacher will be able to choose from two of our paid plans.</w:t>
+      </w:r>
+    </w:p>
+    <w:p>
+      <w:pPr>
+        <w:pStyle w:val="ListParagraph"/>
+        <w:numPr>
+          <w:ilvl w:val="0"/>
+          <w:numId w:val="4"/>
+        </w:numPr>
+        <w:spacing w:line="360" w:lineRule="auto"/>
+        <w:rPr>
+          <w:rFonts w:ascii="Arial" w:hAnsi="Arial" w:cs="Arial"/>
+          <w:sz w:val="24"/>
+        </w:rPr>
+      </w:pPr>
+      <w:r>
+        <w:rPr>
+          <w:rFonts w:ascii="Arial" w:hAnsi="Arial" w:cs="Arial"/>
+          <w:b/>
+          <w:sz w:val="24"/>
+        </w:rPr>
+        <w:t>Basic Plan:</w:t>
+      </w:r>
+      <w:r>
+        <w:rPr>
+          <w:rFonts w:ascii="Arial" w:hAnsi="Arial" w:cs="Arial"/>
+          <w:sz w:val="24"/>
+        </w:rPr>
+        <w:t xml:space="preserve"> Tk. 85 per quiz</w:t>
+      </w:r>
+      <w:r>
+        <w:rPr>
+          <w:rFonts w:ascii="Arial" w:hAnsi="Arial" w:cs="Arial"/>
+          <w:sz w:val="24"/>
+        </w:rPr>
+        <w:t xml:space="preserve"> to be</w:t>
+      </w:r>
       <w:bookmarkStart w:id="0" w:name="_GoBack"/>
       <w:bookmarkEnd w:id="0"/>
       <w:r>
@@ -751,31 +875,36 @@
           <w:rFonts w:ascii="Arial" w:hAnsi="Arial" w:cs="Arial"/>
           <w:sz w:val="24"/>
         </w:rPr>
-        <w:t>access and authentication</w:t>
-      </w:r>
-    </w:p>
-    <w:p>
-      <w:pPr>
-        <w:rPr>
-          <w:rFonts w:ascii="Times New Roman" w:hAnsi="Times New Roman" w:cs="Times New Roman"/>
-          <w:sz w:val="24"/>
-        </w:rPr>
-      </w:pPr>
-    </w:p>
-    <w:p>
-      <w:pPr>
+        <w:t xml:space="preserve"> taken.</w:t>
+      </w:r>
+    </w:p>
+    <w:p>
+      <w:pPr>
+        <w:pStyle w:val="ListParagraph"/>
+        <w:numPr>
+          <w:ilvl w:val="0"/>
+          <w:numId w:val="4"/>
+        </w:numPr>
         <w:spacing w:line="360" w:lineRule="auto"/>
         <w:rPr>
-          <w:rFonts w:ascii="Arial Black" w:hAnsi="Arial Black" w:cs="Times New Roman"/>
-          <w:sz w:val="24"/>
-        </w:rPr>
-      </w:pPr>
-      <w:r>
-        <w:rPr>
-          <w:rFonts w:ascii="Arial Black" w:hAnsi="Arial Black" w:cs="Times New Roman"/>
-          <w:sz w:val="24"/>
-        </w:rPr>
-        <w:t>Technology Use:</w:t>
+          <w:rFonts w:ascii="Arial" w:hAnsi="Arial" w:cs="Arial"/>
+          <w:sz w:val="24"/>
+        </w:rPr>
+      </w:pPr>
+      <w:r>
+        <w:rPr>
+          <w:rFonts w:ascii="Arial" w:hAnsi="Arial" w:cs="Arial"/>
+          <w:b/>
+          <w:sz w:val="24"/>
+        </w:rPr>
+        <w:t>Saver Plan:</w:t>
+      </w:r>
+      <w:r>
+        <w:rPr>
+          <w:rFonts w:ascii="Arial" w:hAnsi="Arial" w:cs="Arial"/>
+          <w:sz w:val="24"/>
+        </w:rPr>
+        <w:t xml:space="preserve"> Tk. 110 per month for unlimited amount of quizzes each month.</w:t>
       </w:r>
     </w:p>
     <w:p>
@@ -786,13 +915,6 @@
           <w:sz w:val="24"/>
         </w:rPr>
       </w:pPr>
-      <w:r>
-        <w:rPr>
-          <w:rFonts w:ascii="Arial" w:hAnsi="Arial" w:cs="Arial"/>
-          <w:sz w:val="24"/>
-        </w:rPr>
-        <w:t>The web app initially will be built using html, css, javascript for the frontend part and for the server side part php will be used along with firebase features.</w:t>
-      </w:r>
     </w:p>
     <w:sectPr>
       <w:pgSz w:w="12240" w:h="15840"/>
@@ -970,6 +1092,92 @@
     </w:lvl>
   </w:abstractNum>
   <w:abstractNum w:abstractNumId="1">
+    <w:nsid w:val="75337750"/>
+    <w:multiLevelType w:val="hybridMultilevel"/>
+    <w:tmpl w:val="F64A0E06"/>
+    <w:lvl w:ilvl="0" w:tplc="0409000F">
+      <w:start w:val="1"/>
+      <w:numFmt w:val="decimal"/>
+      <w:lvlText w:val="%1."/>
+      <w:lvlJc w:val="left"/>
+      <w:pPr>
+        <w:ind w:left="720" w:hanging="360"/>
+      </w:pPr>
+    </w:lvl>
+    <w:lvl w:ilvl="1" w:tplc="04090019" w:tentative="1">
+      <w:start w:val="1"/>
+      <w:numFmt w:val="lowerLetter"/>
+      <w:lvlText w:val="%2."/>
+      <w:lvlJc w:val="left"/>
+      <w:pPr>
+        <w:ind w:left="1440" w:hanging="360"/>
+      </w:pPr>
+    </w:lvl>
+    <w:lvl w:ilvl="2" w:tplc="0409001B" w:tentative="1">
+      <w:start w:val="1"/>
+      <w:numFmt w:val="lowerRoman"/>
+      <w:lvlText w:val="%3."/>
+      <w:lvlJc w:val="right"/>
+      <w:pPr>
+        <w:ind w:left="2160" w:hanging="180"/>
+      </w:pPr>
+    </w:lvl>
+    <w:lvl w:ilvl="3" w:tplc="0409000F" w:tentative="1">
+      <w:start w:val="1"/>
+      <w:numFmt w:val="decimal"/>
+      <w:lvlText w:val="%4."/>
+      <w:lvlJc w:val="left"/>
+      <w:pPr>
+        <w:ind w:left="2880" w:hanging="360"/>
+      </w:pPr>
+    </w:lvl>
+    <w:lvl w:ilvl="4" w:tplc="04090019" w:tentative="1">
+      <w:start w:val="1"/>
+      <w:numFmt w:val="lowerLetter"/>
+      <w:lvlText w:val="%5."/>
+      <w:lvlJc w:val="left"/>
+      <w:pPr>
+        <w:ind w:left="3600" w:hanging="360"/>
+      </w:pPr>
+    </w:lvl>
+    <w:lvl w:ilvl="5" w:tplc="0409001B" w:tentative="1">
+      <w:start w:val="1"/>
+      <w:numFmt w:val="lowerRoman"/>
+      <w:lvlText w:val="%6."/>
+      <w:lvlJc w:val="right"/>
+      <w:pPr>
+        <w:ind w:left="4320" w:hanging="180"/>
+      </w:pPr>
+    </w:lvl>
+    <w:lvl w:ilvl="6" w:tplc="0409000F" w:tentative="1">
+      <w:start w:val="1"/>
+      <w:numFmt w:val="decimal"/>
+      <w:lvlText w:val="%7."/>
+      <w:lvlJc w:val="left"/>
+      <w:pPr>
+        <w:ind w:left="5040" w:hanging="360"/>
+      </w:pPr>
+    </w:lvl>
+    <w:lvl w:ilvl="7" w:tplc="04090019" w:tentative="1">
+      <w:start w:val="1"/>
+      <w:numFmt w:val="lowerLetter"/>
+      <w:lvlText w:val="%8."/>
+      <w:lvlJc w:val="left"/>
+      <w:pPr>
+        <w:ind w:left="5760" w:hanging="360"/>
+      </w:pPr>
+    </w:lvl>
+    <w:lvl w:ilvl="8" w:tplc="0409001B" w:tentative="1">
+      <w:start w:val="1"/>
+      <w:numFmt w:val="lowerRoman"/>
+      <w:lvlText w:val="%9."/>
+      <w:lvlJc w:val="right"/>
+      <w:pPr>
+        <w:ind w:left="6480" w:hanging="180"/>
+      </w:pPr>
+    </w:lvl>
+  </w:abstractNum>
+  <w:abstractNum w:abstractNumId="2">
     <w:nsid w:val="7C324C78"/>
     <w:multiLevelType w:val="hybridMultilevel"/>
     <w:tmpl w:val="54A23F22"/>
@@ -1082,11 +1290,130 @@
       </w:rPr>
     </w:lvl>
   </w:abstractNum>
+  <w:abstractNum w:abstractNumId="3">
+    <w:nsid w:val="7E59677B"/>
+    <w:multiLevelType w:val="hybridMultilevel"/>
+    <w:tmpl w:val="69E2894C"/>
+    <w:lvl w:ilvl="0" w:tplc="04090001">
+      <w:start w:val="1"/>
+      <w:numFmt w:val="bullet"/>
+      <w:lvlText w:val=""/>
+      <w:lvlJc w:val="left"/>
+      <w:pPr>
+        <w:ind w:left="720" w:hanging="360"/>
+      </w:pPr>
+      <w:rPr>
+        <w:rFonts w:ascii="Symbol" w:hAnsi="Symbol" w:hint="default"/>
+      </w:rPr>
+    </w:lvl>
+    <w:lvl w:ilvl="1" w:tplc="04090003" w:tentative="1">
+      <w:start w:val="1"/>
+      <w:numFmt w:val="bullet"/>
+      <w:lvlText w:val="o"/>
+      <w:lvlJc w:val="left"/>
+      <w:pPr>
+        <w:ind w:left="1440" w:hanging="360"/>
+      </w:pPr>
+      <w:rPr>
+        <w:rFonts w:ascii="Courier New" w:hAnsi="Courier New" w:cs="Courier New" w:hint="default"/>
+      </w:rPr>
+    </w:lvl>
+    <w:lvl w:ilvl="2" w:tplc="04090005" w:tentative="1">
+      <w:start w:val="1"/>
+      <w:numFmt w:val="bullet"/>
+      <w:lvlText w:val=""/>
+      <w:lvlJc w:val="left"/>
+      <w:pPr>
+        <w:ind w:left="2160" w:hanging="360"/>
+      </w:pPr>
+      <w:rPr>
+        <w:rFonts w:ascii="Wingdings" w:hAnsi="Wingdings" w:hint="default"/>
+      </w:rPr>
+    </w:lvl>
+    <w:lvl w:ilvl="3" w:tplc="04090001" w:tentative="1">
+      <w:start w:val="1"/>
+      <w:numFmt w:val="bullet"/>
+      <w:lvlText w:val=""/>
+      <w:lvlJc w:val="left"/>
+      <w:pPr>
+        <w:ind w:left="2880" w:hanging="360"/>
+      </w:pPr>
+      <w:rPr>
+        <w:rFonts w:ascii="Symbol" w:hAnsi="Symbol" w:hint="default"/>
+      </w:rPr>
+    </w:lvl>
+    <w:lvl w:ilvl="4" w:tplc="04090003" w:tentative="1">
+      <w:start w:val="1"/>
+      <w:numFmt w:val="bullet"/>
+      <w:lvlText w:val="o"/>
+      <w:lvlJc w:val="left"/>
+      <w:pPr>
+        <w:ind w:left="3600" w:hanging="360"/>
+      </w:pPr>
+      <w:rPr>
+        <w:rFonts w:ascii="Courier New" w:hAnsi="Courier New" w:cs="Courier New" w:hint="default"/>
+      </w:rPr>
+    </w:lvl>
+    <w:lvl w:ilvl="5" w:tplc="04090005" w:tentative="1">
+      <w:start w:val="1"/>
+      <w:numFmt w:val="bullet"/>
+      <w:lvlText w:val=""/>
+      <w:lvlJc w:val="left"/>
+      <w:pPr>
+        <w:ind w:left="4320" w:hanging="360"/>
+      </w:pPr>
+      <w:rPr>
+        <w:rFonts w:ascii="Wingdings" w:hAnsi="Wingdings" w:hint="default"/>
+      </w:rPr>
+    </w:lvl>
+    <w:lvl w:ilvl="6" w:tplc="04090001" w:tentative="1">
+      <w:start w:val="1"/>
+      <w:numFmt w:val="bullet"/>
+      <w:lvlText w:val=""/>
+      <w:lvlJc w:val="left"/>
+      <w:pPr>
+        <w:ind w:left="5040" w:hanging="360"/>
+      </w:pPr>
+      <w:rPr>
+        <w:rFonts w:ascii="Symbol" w:hAnsi="Symbol" w:hint="default"/>
+      </w:rPr>
+    </w:lvl>
+    <w:lvl w:ilvl="7" w:tplc="04090003" w:tentative="1">
+      <w:start w:val="1"/>
+      <w:numFmt w:val="bullet"/>
+      <w:lvlText w:val="o"/>
+      <w:lvlJc w:val="left"/>
+      <w:pPr>
+        <w:ind w:left="5760" w:hanging="360"/>
+      </w:pPr>
+      <w:rPr>
+        <w:rFonts w:ascii="Courier New" w:hAnsi="Courier New" w:cs="Courier New" w:hint="default"/>
+      </w:rPr>
+    </w:lvl>
+    <w:lvl w:ilvl="8" w:tplc="04090005" w:tentative="1">
+      <w:start w:val="1"/>
+      <w:numFmt w:val="bullet"/>
+      <w:lvlText w:val=""/>
+      <w:lvlJc w:val="left"/>
+      <w:pPr>
+        <w:ind w:left="6480" w:hanging="360"/>
+      </w:pPr>
+      <w:rPr>
+        <w:rFonts w:ascii="Wingdings" w:hAnsi="Wingdings" w:hint="default"/>
+      </w:rPr>
+    </w:lvl>
+  </w:abstractNum>
   <w:num w:numId="1">
-    <w:abstractNumId w:val="1"/>
+    <w:abstractNumId w:val="2"/>
   </w:num>
   <w:num w:numId="2">
     <w:abstractNumId w:val="0"/>
+  </w:num>
+  <w:num w:numId="3">
+    <w:abstractNumId w:val="1"/>
+  </w:num>
+  <w:num w:numId="4">
+    <w:abstractNumId w:val="3"/>
   </w:num>
 </w:numbering>
 </file>

</xml_diff>

<commit_message>
Features list added to Project proposal
</commit_message>
<xml_diff>
--- a/Documentation/Group 4 Project Proposal.docx
+++ b/Documentation/Group 4 Project Proposal.docx
@@ -7,7 +7,7 @@
         <w:jc w:val="center"/>
         <w:rPr>
           <w:rFonts w:ascii="Arial Black" w:hAnsi="Arial Black"/>
-          <w:sz w:val="28"/>
+          <w:sz w:val="36"/>
         </w:rPr>
       </w:pPr>
       <w:r>
@@ -154,6 +154,36 @@
         </w:rPr>
         <w:br/>
       </w:r>
+      <w:r>
+        <w:rPr>
+          <w:rFonts w:ascii="Arial Black" w:hAnsi="Arial Black"/>
+          <w:sz w:val="32"/>
+        </w:rPr>
+        <w:t xml:space="preserve">Spring </w:t>
+      </w:r>
+      <w:r>
+        <w:rPr>
+          <w:rFonts w:ascii="Arial Black" w:hAnsi="Arial Black"/>
+          <w:sz w:val="32"/>
+        </w:rPr>
+        <w:t>–</w:t>
+      </w:r>
+      <w:r>
+        <w:rPr>
+          <w:rFonts w:ascii="Arial Black" w:hAnsi="Arial Black"/>
+          <w:sz w:val="32"/>
+        </w:rPr>
+        <w:t xml:space="preserve"> 2019</w:t>
+      </w:r>
+    </w:p>
+    <w:p>
+      <w:pPr>
+        <w:jc w:val="center"/>
+        <w:rPr>
+          <w:rFonts w:ascii="Arial Black" w:hAnsi="Arial Black"/>
+          <w:sz w:val="16"/>
+        </w:rPr>
+      </w:pPr>
     </w:p>
     <w:p>
       <w:pPr>
@@ -350,22 +380,6 @@
         </w:rPr>
         <w:br/>
       </w:r>
-    </w:p>
-    <w:p>
-      <w:pPr>
-        <w:jc w:val="center"/>
-        <w:rPr>
-          <w:rFonts w:ascii="Times New Roman" w:hAnsi="Times New Roman" w:cs="Times New Roman"/>
-        </w:rPr>
-      </w:pPr>
-    </w:p>
-    <w:p>
-      <w:pPr>
-        <w:jc w:val="center"/>
-        <w:rPr>
-          <w:rFonts w:ascii="Times New Roman" w:hAnsi="Times New Roman" w:cs="Times New Roman"/>
-        </w:rPr>
-      </w:pPr>
     </w:p>
     <w:p>
       <w:pPr>
@@ -424,16 +438,24 @@
     <w:p>
       <w:pPr>
         <w:rPr>
+          <w:rFonts w:ascii="Times New Roman" w:hAnsi="Times New Roman" w:cs="Times New Roman"/>
+          <w:sz w:val="24"/>
+        </w:rPr>
+      </w:pPr>
+    </w:p>
+    <w:p>
+      <w:pPr>
+        <w:rPr>
           <w:rFonts w:ascii="Arial Black" w:hAnsi="Arial Black" w:cs="Times New Roman"/>
           <w:b/>
-          <w:sz w:val="24"/>
+          <w:sz w:val="28"/>
         </w:rPr>
       </w:pPr>
       <w:r>
         <w:rPr>
           <w:rFonts w:ascii="Arial Black" w:hAnsi="Arial Black" w:cs="Times New Roman"/>
           <w:b/>
-          <w:sz w:val="24"/>
+          <w:sz w:val="28"/>
         </w:rPr>
         <w:lastRenderedPageBreak/>
         <w:t xml:space="preserve">Project Name: </w:t>
@@ -467,32 +489,16 @@
         <w:rPr>
           <w:rFonts w:ascii="Arial Black" w:hAnsi="Arial Black" w:cs="Times New Roman"/>
           <w:b/>
-          <w:sz w:val="24"/>
+          <w:sz w:val="28"/>
         </w:rPr>
       </w:pPr>
       <w:r>
         <w:rPr>
           <w:rFonts w:ascii="Arial Black" w:hAnsi="Arial Black" w:cs="Times New Roman"/>
           <w:b/>
-          <w:sz w:val="24"/>
-        </w:rPr>
-        <w:t xml:space="preserve">Project </w:t>
-      </w:r>
-      <w:r>
-        <w:rPr>
-          <w:rFonts w:ascii="Arial Black" w:hAnsi="Arial Black" w:cs="Times New Roman"/>
-          <w:b/>
-          <w:sz w:val="24"/>
-        </w:rPr>
-        <w:t>Type</w:t>
-      </w:r>
-      <w:r>
-        <w:rPr>
-          <w:rFonts w:ascii="Arial Black" w:hAnsi="Arial Black" w:cs="Times New Roman"/>
-          <w:b/>
-          <w:sz w:val="24"/>
-        </w:rPr>
-        <w:t xml:space="preserve">: </w:t>
+          <w:sz w:val="28"/>
+        </w:rPr>
+        <w:t xml:space="preserve">Project Type: </w:t>
       </w:r>
     </w:p>
     <w:p>
@@ -514,7 +520,7 @@
       <w:pPr>
         <w:rPr>
           <w:rFonts w:ascii="Times New Roman" w:hAnsi="Times New Roman" w:cs="Times New Roman"/>
-          <w:sz w:val="24"/>
+          <w:sz w:val="28"/>
         </w:rPr>
       </w:pPr>
     </w:p>
@@ -530,14 +536,14 @@
       <w:r>
         <w:rPr>
           <w:rFonts w:ascii="Arial Black" w:hAnsi="Arial Black" w:cs="Times New Roman"/>
-          <w:sz w:val="24"/>
+          <w:sz w:val="28"/>
         </w:rPr>
         <w:t>Introduction</w:t>
       </w:r>
       <w:r>
         <w:rPr>
           <w:rFonts w:ascii="Arial Black" w:hAnsi="Arial Black" w:cs="Times New Roman"/>
-          <w:sz w:val="24"/>
+          <w:sz w:val="28"/>
         </w:rPr>
         <w:t>:</w:t>
       </w:r>
@@ -563,32 +569,32 @@
     </w:p>
     <w:p>
       <w:pPr>
+        <w:spacing w:line="360" w:lineRule="auto"/>
+        <w:rPr>
+          <w:rFonts w:ascii="Times New Roman" w:hAnsi="Times New Roman" w:cs="Times New Roman"/>
+          <w:sz w:val="28"/>
+        </w:rPr>
+      </w:pPr>
+      <w:r>
         <w:rPr>
           <w:rFonts w:ascii="Arial Black" w:hAnsi="Arial Black" w:cs="Times New Roman"/>
-        </w:rPr>
-      </w:pPr>
-    </w:p>
-    <w:p>
-      <w:pPr>
-        <w:spacing w:line="360" w:lineRule="auto"/>
-        <w:rPr>
-          <w:rFonts w:ascii="Times New Roman" w:hAnsi="Times New Roman" w:cs="Times New Roman"/>
-          <w:sz w:val="24"/>
-        </w:rPr>
-      </w:pPr>
+          <w:sz w:val="28"/>
+        </w:rPr>
+        <w:t xml:space="preserve">Objectives &amp; </w:t>
+      </w:r>
       <w:r>
         <w:rPr>
           <w:rFonts w:ascii="Arial Black" w:hAnsi="Arial Black" w:cs="Times New Roman"/>
-          <w:sz w:val="24"/>
-        </w:rPr>
-        <w:t xml:space="preserve">Objectives &amp; </w:t>
+          <w:sz w:val="28"/>
+        </w:rPr>
+        <w:t>Functions</w:t>
       </w:r>
       <w:r>
         <w:rPr>
           <w:rFonts w:ascii="Arial Black" w:hAnsi="Arial Black" w:cs="Times New Roman"/>
-          <w:sz w:val="24"/>
-        </w:rPr>
-        <w:t>Functions</w:t>
+          <w:sz w:val="28"/>
+        </w:rPr>
+        <w:t>:</w:t>
       </w:r>
     </w:p>
     <w:p>
@@ -754,24 +760,26 @@
     </w:p>
     <w:p>
       <w:pPr>
-        <w:rPr>
-          <w:rFonts w:ascii="Times New Roman" w:hAnsi="Times New Roman" w:cs="Times New Roman"/>
-          <w:sz w:val="24"/>
-        </w:rPr>
-      </w:pPr>
-    </w:p>
-    <w:p>
-      <w:pPr>
+        <w:pStyle w:val="ListParagraph"/>
         <w:spacing w:line="360" w:lineRule="auto"/>
         <w:rPr>
+          <w:rFonts w:ascii="Arial" w:hAnsi="Arial" w:cs="Arial"/>
+          <w:sz w:val="24"/>
+        </w:rPr>
+      </w:pPr>
+    </w:p>
+    <w:p>
+      <w:pPr>
+        <w:spacing w:line="360" w:lineRule="auto"/>
+        <w:rPr>
           <w:rFonts w:ascii="Arial Black" w:hAnsi="Arial Black" w:cs="Times New Roman"/>
-          <w:sz w:val="24"/>
+          <w:sz w:val="28"/>
         </w:rPr>
       </w:pPr>
       <w:r>
         <w:rPr>
           <w:rFonts w:ascii="Arial Black" w:hAnsi="Arial Black" w:cs="Times New Roman"/>
-          <w:sz w:val="24"/>
+          <w:sz w:val="28"/>
         </w:rPr>
         <w:t>Technology Use:</w:t>
       </w:r>
@@ -794,26 +802,19 @@
     </w:p>
     <w:p>
       <w:pPr>
-        <w:spacing w:line="360" w:lineRule="auto"/>
+        <w:spacing w:line="276" w:lineRule="auto"/>
         <w:rPr>
           <w:rFonts w:ascii="Arial Black" w:hAnsi="Arial Black" w:cs="Times New Roman"/>
-          <w:sz w:val="24"/>
+          <w:sz w:val="28"/>
         </w:rPr>
       </w:pPr>
       <w:r>
         <w:rPr>
           <w:rFonts w:ascii="Arial Black" w:hAnsi="Arial Black" w:cs="Times New Roman"/>
-          <w:sz w:val="24"/>
+          <w:sz w:val="28"/>
         </w:rPr>
         <w:lastRenderedPageBreak/>
-        <w:t>Monetization Strategy</w:t>
-      </w:r>
-      <w:r>
-        <w:rPr>
-          <w:rFonts w:ascii="Arial Black" w:hAnsi="Arial Black" w:cs="Times New Roman"/>
-          <w:sz w:val="24"/>
-        </w:rPr>
-        <w:t>:</w:t>
+        <w:t>Monetization Strategy:</w:t>
       </w:r>
     </w:p>
     <w:p>
@@ -868,8 +869,6 @@
         </w:rPr>
         <w:t xml:space="preserve"> to be</w:t>
       </w:r>
-      <w:bookmarkStart w:id="0" w:name="_GoBack"/>
-      <w:bookmarkEnd w:id="0"/>
       <w:r>
         <w:rPr>
           <w:rFonts w:ascii="Arial" w:hAnsi="Arial" w:cs="Arial"/>
@@ -885,7 +884,7 @@
           <w:ilvl w:val="0"/>
           <w:numId w:val="4"/>
         </w:numPr>
-        <w:spacing w:line="360" w:lineRule="auto"/>
+        <w:spacing w:line="600" w:lineRule="auto"/>
         <w:rPr>
           <w:rFonts w:ascii="Arial" w:hAnsi="Arial" w:cs="Arial"/>
           <w:sz w:val="24"/>
@@ -909,12 +908,644 @@
     </w:p>
     <w:p>
       <w:pPr>
-        <w:spacing w:line="360" w:lineRule="auto"/>
-        <w:rPr>
-          <w:rFonts w:ascii="Arial" w:hAnsi="Arial" w:cs="Arial"/>
-          <w:sz w:val="24"/>
-        </w:rPr>
-      </w:pPr>
+        <w:spacing w:line="276" w:lineRule="auto"/>
+        <w:rPr>
+          <w:rFonts w:ascii="Arial Black" w:hAnsi="Arial Black" w:cs="Times New Roman"/>
+          <w:sz w:val="28"/>
+        </w:rPr>
+      </w:pPr>
+      <w:r>
+        <w:rPr>
+          <w:rFonts w:ascii="Arial Black" w:hAnsi="Arial Black" w:cs="Times New Roman"/>
+          <w:sz w:val="28"/>
+        </w:rPr>
+        <w:t>Features List</w:t>
+      </w:r>
+      <w:r>
+        <w:rPr>
+          <w:rFonts w:ascii="Arial Black" w:hAnsi="Arial Black" w:cs="Times New Roman"/>
+          <w:sz w:val="28"/>
+        </w:rPr>
+        <w:t>:</w:t>
+      </w:r>
+    </w:p>
+    <w:p>
+      <w:pPr>
+        <w:rPr>
+          <w:rFonts w:ascii="Arial" w:hAnsi="Arial" w:cs="Arial"/>
+          <w:b/>
+          <w:bCs/>
+          <w:sz w:val="28"/>
+          <w:szCs w:val="28"/>
+        </w:rPr>
+      </w:pPr>
+      <w:r>
+        <w:rPr>
+          <w:rFonts w:ascii="Arial" w:hAnsi="Arial" w:cs="Arial"/>
+          <w:b/>
+          <w:bCs/>
+          <w:sz w:val="24"/>
+          <w:szCs w:val="28"/>
+        </w:rPr>
+        <w:t xml:space="preserve">- </w:t>
+      </w:r>
+      <w:r>
+        <w:rPr>
+          <w:rFonts w:ascii="Arial" w:hAnsi="Arial" w:cs="Arial"/>
+          <w:b/>
+          <w:bCs/>
+          <w:sz w:val="24"/>
+          <w:szCs w:val="28"/>
+        </w:rPr>
+        <w:t>Admin Panel:</w:t>
+      </w:r>
+    </w:p>
+    <w:p>
+      <w:pPr>
+        <w:pStyle w:val="ListParagraph"/>
+        <w:numPr>
+          <w:ilvl w:val="0"/>
+          <w:numId w:val="5"/>
+        </w:numPr>
+        <w:rPr>
+          <w:rFonts w:ascii="Arial" w:hAnsi="Arial" w:cs="Arial"/>
+          <w:sz w:val="24"/>
+          <w:szCs w:val="24"/>
+        </w:rPr>
+      </w:pPr>
+      <w:r>
+        <w:rPr>
+          <w:rFonts w:ascii="Arial" w:hAnsi="Arial" w:cs="Arial"/>
+          <w:sz w:val="24"/>
+          <w:szCs w:val="24"/>
+        </w:rPr>
+        <w:t>Delete class</w:t>
+      </w:r>
+    </w:p>
+    <w:p>
+      <w:pPr>
+        <w:pStyle w:val="ListParagraph"/>
+        <w:numPr>
+          <w:ilvl w:val="0"/>
+          <w:numId w:val="5"/>
+        </w:numPr>
+        <w:rPr>
+          <w:rFonts w:ascii="Arial" w:hAnsi="Arial" w:cs="Arial"/>
+          <w:sz w:val="24"/>
+          <w:szCs w:val="24"/>
+        </w:rPr>
+      </w:pPr>
+      <w:r>
+        <w:rPr>
+          <w:rFonts w:ascii="Arial" w:hAnsi="Arial" w:cs="Arial"/>
+          <w:sz w:val="24"/>
+          <w:szCs w:val="24"/>
+        </w:rPr>
+        <w:t>Delete account</w:t>
+      </w:r>
+    </w:p>
+    <w:p>
+      <w:pPr>
+        <w:pStyle w:val="ListParagraph"/>
+        <w:numPr>
+          <w:ilvl w:val="0"/>
+          <w:numId w:val="5"/>
+        </w:numPr>
+        <w:rPr>
+          <w:rFonts w:ascii="Arial" w:hAnsi="Arial" w:cs="Arial"/>
+          <w:sz w:val="24"/>
+          <w:szCs w:val="24"/>
+        </w:rPr>
+      </w:pPr>
+      <w:r>
+        <w:rPr>
+          <w:rFonts w:ascii="Arial" w:hAnsi="Arial" w:cs="Arial"/>
+          <w:sz w:val="24"/>
+          <w:szCs w:val="24"/>
+        </w:rPr>
+        <w:t>View created classes</w:t>
+      </w:r>
+    </w:p>
+    <w:p>
+      <w:pPr>
+        <w:pStyle w:val="ListParagraph"/>
+        <w:numPr>
+          <w:ilvl w:val="0"/>
+          <w:numId w:val="5"/>
+        </w:numPr>
+        <w:rPr>
+          <w:rFonts w:ascii="Arial" w:hAnsi="Arial" w:cs="Arial"/>
+          <w:sz w:val="24"/>
+          <w:szCs w:val="24"/>
+        </w:rPr>
+      </w:pPr>
+      <w:r>
+        <w:rPr>
+          <w:rFonts w:ascii="Arial" w:hAnsi="Arial" w:cs="Arial"/>
+          <w:sz w:val="24"/>
+          <w:szCs w:val="24"/>
+        </w:rPr>
+        <w:t>View teachers</w:t>
+      </w:r>
+    </w:p>
+    <w:p>
+      <w:pPr>
+        <w:pStyle w:val="ListParagraph"/>
+        <w:numPr>
+          <w:ilvl w:val="0"/>
+          <w:numId w:val="5"/>
+        </w:numPr>
+        <w:rPr>
+          <w:rFonts w:ascii="Arial" w:hAnsi="Arial" w:cs="Arial"/>
+          <w:sz w:val="24"/>
+          <w:szCs w:val="24"/>
+        </w:rPr>
+      </w:pPr>
+      <w:r>
+        <w:rPr>
+          <w:rFonts w:ascii="Arial" w:hAnsi="Arial" w:cs="Arial"/>
+          <w:sz w:val="24"/>
+          <w:szCs w:val="24"/>
+        </w:rPr>
+        <w:t>View students</w:t>
+      </w:r>
+    </w:p>
+    <w:p>
+      <w:pPr>
+        <w:pStyle w:val="ListParagraph"/>
+        <w:numPr>
+          <w:ilvl w:val="0"/>
+          <w:numId w:val="5"/>
+        </w:numPr>
+        <w:rPr>
+          <w:rFonts w:ascii="Arial" w:hAnsi="Arial" w:cs="Arial"/>
+          <w:sz w:val="24"/>
+          <w:szCs w:val="24"/>
+        </w:rPr>
+      </w:pPr>
+      <w:r>
+        <w:rPr>
+          <w:rFonts w:ascii="Arial" w:hAnsi="Arial" w:cs="Arial"/>
+          <w:sz w:val="24"/>
+          <w:szCs w:val="24"/>
+        </w:rPr>
+        <w:t>Monitor quiz details for each classes/teachers</w:t>
+      </w:r>
+    </w:p>
+    <w:p>
+      <w:pPr>
+        <w:rPr>
+          <w:rFonts w:ascii="Arial" w:hAnsi="Arial" w:cs="Arial"/>
+          <w:b/>
+          <w:bCs/>
+          <w:sz w:val="24"/>
+          <w:szCs w:val="28"/>
+        </w:rPr>
+      </w:pPr>
+      <w:r>
+        <w:rPr>
+          <w:rFonts w:ascii="Arial" w:hAnsi="Arial" w:cs="Arial"/>
+          <w:b/>
+          <w:bCs/>
+          <w:sz w:val="24"/>
+          <w:szCs w:val="28"/>
+        </w:rPr>
+        <w:t>-</w:t>
+      </w:r>
+      <w:r>
+        <w:rPr>
+          <w:rFonts w:ascii="Arial" w:hAnsi="Arial" w:cs="Arial"/>
+          <w:b/>
+          <w:bCs/>
+          <w:sz w:val="24"/>
+          <w:szCs w:val="28"/>
+        </w:rPr>
+        <w:t xml:space="preserve"> </w:t>
+      </w:r>
+      <w:r>
+        <w:rPr>
+          <w:rFonts w:ascii="Arial" w:hAnsi="Arial" w:cs="Arial"/>
+          <w:b/>
+          <w:bCs/>
+          <w:sz w:val="24"/>
+          <w:szCs w:val="28"/>
+        </w:rPr>
+        <w:t>Teacher Panel:</w:t>
+      </w:r>
+    </w:p>
+    <w:p>
+      <w:pPr>
+        <w:pStyle w:val="ListParagraph"/>
+        <w:numPr>
+          <w:ilvl w:val="0"/>
+          <w:numId w:val="6"/>
+        </w:numPr>
+        <w:rPr>
+          <w:rFonts w:ascii="Arial" w:hAnsi="Arial" w:cs="Arial"/>
+          <w:sz w:val="24"/>
+          <w:szCs w:val="24"/>
+        </w:rPr>
+      </w:pPr>
+      <w:r>
+        <w:rPr>
+          <w:rFonts w:ascii="Arial" w:hAnsi="Arial" w:cs="Arial"/>
+          <w:sz w:val="24"/>
+          <w:szCs w:val="24"/>
+        </w:rPr>
+        <w:t>Create classes</w:t>
+      </w:r>
+    </w:p>
+    <w:p>
+      <w:pPr>
+        <w:pStyle w:val="ListParagraph"/>
+        <w:numPr>
+          <w:ilvl w:val="0"/>
+          <w:numId w:val="6"/>
+        </w:numPr>
+        <w:rPr>
+          <w:rFonts w:ascii="Arial" w:hAnsi="Arial" w:cs="Arial"/>
+          <w:sz w:val="24"/>
+          <w:szCs w:val="24"/>
+        </w:rPr>
+      </w:pPr>
+      <w:r>
+        <w:rPr>
+          <w:rFonts w:ascii="Arial" w:hAnsi="Arial" w:cs="Arial"/>
+          <w:sz w:val="24"/>
+          <w:szCs w:val="24"/>
+        </w:rPr>
+        <w:t>Create quizzes</w:t>
+      </w:r>
+      <w:bookmarkStart w:id="0" w:name="_GoBack"/>
+      <w:bookmarkEnd w:id="0"/>
+    </w:p>
+    <w:p>
+      <w:pPr>
+        <w:pStyle w:val="ListParagraph"/>
+        <w:numPr>
+          <w:ilvl w:val="0"/>
+          <w:numId w:val="6"/>
+        </w:numPr>
+        <w:rPr>
+          <w:rFonts w:ascii="Arial" w:hAnsi="Arial" w:cs="Arial"/>
+          <w:sz w:val="24"/>
+          <w:szCs w:val="24"/>
+        </w:rPr>
+      </w:pPr>
+      <w:r>
+        <w:rPr>
+          <w:rFonts w:ascii="Arial" w:hAnsi="Arial" w:cs="Arial"/>
+          <w:sz w:val="24"/>
+          <w:szCs w:val="24"/>
+        </w:rPr>
+        <w:t>Create questions for student practice</w:t>
+      </w:r>
+    </w:p>
+    <w:p>
+      <w:pPr>
+        <w:pStyle w:val="ListParagraph"/>
+        <w:numPr>
+          <w:ilvl w:val="0"/>
+          <w:numId w:val="6"/>
+        </w:numPr>
+        <w:rPr>
+          <w:rFonts w:ascii="Arial" w:hAnsi="Arial" w:cs="Arial"/>
+          <w:sz w:val="24"/>
+          <w:szCs w:val="24"/>
+        </w:rPr>
+      </w:pPr>
+      <w:r>
+        <w:rPr>
+          <w:rFonts w:ascii="Arial" w:hAnsi="Arial" w:cs="Arial"/>
+          <w:sz w:val="24"/>
+          <w:szCs w:val="24"/>
+        </w:rPr>
+        <w:t>Invite students to class</w:t>
+      </w:r>
+    </w:p>
+    <w:p>
+      <w:pPr>
+        <w:pStyle w:val="ListParagraph"/>
+        <w:numPr>
+          <w:ilvl w:val="0"/>
+          <w:numId w:val="6"/>
+        </w:numPr>
+        <w:rPr>
+          <w:rFonts w:ascii="Arial" w:hAnsi="Arial" w:cs="Arial"/>
+          <w:sz w:val="24"/>
+          <w:szCs w:val="24"/>
+        </w:rPr>
+      </w:pPr>
+      <w:r>
+        <w:rPr>
+          <w:rFonts w:ascii="Arial" w:hAnsi="Arial" w:cs="Arial"/>
+          <w:sz w:val="24"/>
+          <w:szCs w:val="24"/>
+        </w:rPr>
+        <w:t>Remove student from classes</w:t>
+      </w:r>
+    </w:p>
+    <w:p>
+      <w:pPr>
+        <w:pStyle w:val="ListParagraph"/>
+        <w:numPr>
+          <w:ilvl w:val="0"/>
+          <w:numId w:val="6"/>
+        </w:numPr>
+        <w:rPr>
+          <w:rFonts w:ascii="Arial" w:hAnsi="Arial" w:cs="Arial"/>
+          <w:sz w:val="24"/>
+          <w:szCs w:val="24"/>
+        </w:rPr>
+      </w:pPr>
+      <w:r>
+        <w:rPr>
+          <w:rFonts w:ascii="Arial" w:hAnsi="Arial" w:cs="Arial"/>
+          <w:sz w:val="24"/>
+          <w:szCs w:val="24"/>
+        </w:rPr>
+        <w:t>Delete classes</w:t>
+      </w:r>
+    </w:p>
+    <w:p>
+      <w:pPr>
+        <w:pStyle w:val="ListParagraph"/>
+        <w:numPr>
+          <w:ilvl w:val="0"/>
+          <w:numId w:val="6"/>
+        </w:numPr>
+        <w:rPr>
+          <w:rFonts w:ascii="Arial" w:hAnsi="Arial" w:cs="Arial"/>
+          <w:sz w:val="24"/>
+          <w:szCs w:val="24"/>
+        </w:rPr>
+      </w:pPr>
+      <w:r>
+        <w:rPr>
+          <w:rFonts w:ascii="Arial" w:hAnsi="Arial" w:cs="Arial"/>
+          <w:sz w:val="24"/>
+          <w:szCs w:val="24"/>
+        </w:rPr>
+        <w:t>See each student progress</w:t>
+      </w:r>
+    </w:p>
+    <w:p>
+      <w:pPr>
+        <w:rPr>
+          <w:rFonts w:ascii="Arial" w:hAnsi="Arial" w:cs="Arial"/>
+          <w:b/>
+          <w:bCs/>
+          <w:sz w:val="24"/>
+          <w:szCs w:val="28"/>
+        </w:rPr>
+      </w:pPr>
+      <w:r>
+        <w:rPr>
+          <w:rFonts w:ascii="Arial" w:hAnsi="Arial" w:cs="Arial"/>
+          <w:b/>
+          <w:bCs/>
+          <w:sz w:val="24"/>
+          <w:szCs w:val="28"/>
+        </w:rPr>
+        <w:t>-</w:t>
+      </w:r>
+      <w:r>
+        <w:rPr>
+          <w:rFonts w:ascii="Arial" w:hAnsi="Arial" w:cs="Arial"/>
+          <w:b/>
+          <w:bCs/>
+          <w:sz w:val="24"/>
+          <w:szCs w:val="28"/>
+        </w:rPr>
+        <w:t xml:space="preserve"> </w:t>
+      </w:r>
+      <w:r>
+        <w:rPr>
+          <w:rFonts w:ascii="Arial" w:hAnsi="Arial" w:cs="Arial"/>
+          <w:b/>
+          <w:bCs/>
+          <w:sz w:val="24"/>
+          <w:szCs w:val="28"/>
+        </w:rPr>
+        <w:t>Student Panel:</w:t>
+      </w:r>
+    </w:p>
+    <w:p>
+      <w:pPr>
+        <w:pStyle w:val="ListParagraph"/>
+        <w:numPr>
+          <w:ilvl w:val="0"/>
+          <w:numId w:val="6"/>
+        </w:numPr>
+        <w:rPr>
+          <w:rFonts w:ascii="Arial" w:hAnsi="Arial" w:cs="Arial"/>
+          <w:sz w:val="24"/>
+          <w:szCs w:val="24"/>
+        </w:rPr>
+      </w:pPr>
+      <w:r>
+        <w:rPr>
+          <w:rFonts w:ascii="Arial" w:hAnsi="Arial" w:cs="Arial"/>
+          <w:sz w:val="24"/>
+          <w:szCs w:val="24"/>
+        </w:rPr>
+        <w:t>Join classes</w:t>
+      </w:r>
+    </w:p>
+    <w:p>
+      <w:pPr>
+        <w:pStyle w:val="ListParagraph"/>
+        <w:numPr>
+          <w:ilvl w:val="0"/>
+          <w:numId w:val="6"/>
+        </w:numPr>
+        <w:rPr>
+          <w:rFonts w:ascii="Arial" w:hAnsi="Arial" w:cs="Arial"/>
+          <w:sz w:val="24"/>
+          <w:szCs w:val="24"/>
+        </w:rPr>
+      </w:pPr>
+      <w:r>
+        <w:rPr>
+          <w:rFonts w:ascii="Arial" w:hAnsi="Arial" w:cs="Arial"/>
+          <w:sz w:val="24"/>
+          <w:szCs w:val="24"/>
+        </w:rPr>
+        <w:t>Attend quiz</w:t>
+      </w:r>
+    </w:p>
+    <w:p>
+      <w:pPr>
+        <w:pStyle w:val="ListParagraph"/>
+        <w:numPr>
+          <w:ilvl w:val="0"/>
+          <w:numId w:val="6"/>
+        </w:numPr>
+        <w:rPr>
+          <w:rFonts w:ascii="Arial" w:hAnsi="Arial" w:cs="Arial"/>
+          <w:sz w:val="24"/>
+          <w:szCs w:val="24"/>
+        </w:rPr>
+      </w:pPr>
+      <w:r>
+        <w:rPr>
+          <w:rFonts w:ascii="Arial" w:hAnsi="Arial" w:cs="Arial"/>
+          <w:sz w:val="24"/>
+          <w:szCs w:val="24"/>
+        </w:rPr>
+        <w:t>See quiz progress</w:t>
+      </w:r>
+    </w:p>
+    <w:p>
+      <w:pPr>
+        <w:pStyle w:val="ListParagraph"/>
+        <w:numPr>
+          <w:ilvl w:val="0"/>
+          <w:numId w:val="6"/>
+        </w:numPr>
+        <w:rPr>
+          <w:rFonts w:ascii="Arial" w:hAnsi="Arial" w:cs="Arial"/>
+          <w:sz w:val="24"/>
+          <w:szCs w:val="24"/>
+        </w:rPr>
+      </w:pPr>
+      <w:r>
+        <w:rPr>
+          <w:rFonts w:ascii="Arial" w:hAnsi="Arial" w:cs="Arial"/>
+          <w:sz w:val="24"/>
+          <w:szCs w:val="24"/>
+        </w:rPr>
+        <w:t>Solve practice questions</w:t>
+      </w:r>
+    </w:p>
+    <w:p>
+      <w:pPr>
+        <w:pStyle w:val="ListParagraph"/>
+        <w:numPr>
+          <w:ilvl w:val="0"/>
+          <w:numId w:val="6"/>
+        </w:numPr>
+        <w:rPr>
+          <w:rFonts w:ascii="Arial" w:hAnsi="Arial" w:cs="Arial"/>
+          <w:sz w:val="24"/>
+          <w:szCs w:val="24"/>
+        </w:rPr>
+      </w:pPr>
+      <w:r>
+        <w:rPr>
+          <w:rFonts w:ascii="Arial" w:hAnsi="Arial" w:cs="Arial"/>
+          <w:sz w:val="24"/>
+          <w:szCs w:val="24"/>
+        </w:rPr>
+        <w:t>Leave class</w:t>
+      </w:r>
+    </w:p>
+    <w:p>
+      <w:pPr>
+        <w:pStyle w:val="ListParagraph"/>
+        <w:numPr>
+          <w:ilvl w:val="0"/>
+          <w:numId w:val="6"/>
+        </w:numPr>
+        <w:rPr>
+          <w:rFonts w:ascii="Arial" w:hAnsi="Arial" w:cs="Arial"/>
+          <w:sz w:val="24"/>
+          <w:szCs w:val="24"/>
+        </w:rPr>
+      </w:pPr>
+      <w:r>
+        <w:rPr>
+          <w:rFonts w:ascii="Arial" w:hAnsi="Arial" w:cs="Arial"/>
+          <w:sz w:val="24"/>
+          <w:szCs w:val="24"/>
+        </w:rPr>
+        <w:t>Give bug to a question</w:t>
+      </w:r>
+    </w:p>
+    <w:p>
+      <w:pPr>
+        <w:rPr>
+          <w:rFonts w:ascii="Arial" w:hAnsi="Arial" w:cs="Arial"/>
+          <w:b/>
+          <w:bCs/>
+          <w:sz w:val="24"/>
+          <w:szCs w:val="28"/>
+        </w:rPr>
+      </w:pPr>
+      <w:r>
+        <w:rPr>
+          <w:rFonts w:ascii="Arial" w:hAnsi="Arial" w:cs="Arial"/>
+          <w:b/>
+          <w:bCs/>
+          <w:sz w:val="24"/>
+          <w:szCs w:val="28"/>
+        </w:rPr>
+        <w:t>-</w:t>
+      </w:r>
+      <w:r>
+        <w:rPr>
+          <w:rFonts w:ascii="Arial" w:hAnsi="Arial" w:cs="Arial"/>
+          <w:b/>
+          <w:bCs/>
+          <w:sz w:val="24"/>
+          <w:szCs w:val="28"/>
+        </w:rPr>
+        <w:t xml:space="preserve"> </w:t>
+      </w:r>
+      <w:r>
+        <w:rPr>
+          <w:rFonts w:ascii="Arial" w:hAnsi="Arial" w:cs="Arial"/>
+          <w:b/>
+          <w:bCs/>
+          <w:sz w:val="24"/>
+          <w:szCs w:val="28"/>
+        </w:rPr>
+        <w:t>Common Features:</w:t>
+      </w:r>
+    </w:p>
+    <w:p>
+      <w:pPr>
+        <w:pStyle w:val="ListParagraph"/>
+        <w:numPr>
+          <w:ilvl w:val="0"/>
+          <w:numId w:val="7"/>
+        </w:numPr>
+        <w:rPr>
+          <w:rFonts w:ascii="Arial" w:hAnsi="Arial" w:cs="Arial"/>
+          <w:sz w:val="24"/>
+          <w:szCs w:val="24"/>
+        </w:rPr>
+      </w:pPr>
+      <w:r>
+        <w:rPr>
+          <w:rFonts w:ascii="Arial" w:hAnsi="Arial" w:cs="Arial"/>
+          <w:sz w:val="24"/>
+          <w:szCs w:val="24"/>
+        </w:rPr>
+        <w:t>Forum</w:t>
+      </w:r>
+    </w:p>
+    <w:p>
+      <w:pPr>
+        <w:pStyle w:val="ListParagraph"/>
+        <w:numPr>
+          <w:ilvl w:val="0"/>
+          <w:numId w:val="7"/>
+        </w:numPr>
+        <w:rPr>
+          <w:rFonts w:ascii="Arial" w:hAnsi="Arial" w:cs="Arial"/>
+          <w:sz w:val="24"/>
+          <w:szCs w:val="24"/>
+        </w:rPr>
+      </w:pPr>
+      <w:r>
+        <w:rPr>
+          <w:rFonts w:ascii="Arial" w:hAnsi="Arial" w:cs="Arial"/>
+          <w:sz w:val="24"/>
+          <w:szCs w:val="24"/>
+        </w:rPr>
+        <w:t xml:space="preserve">Contact support </w:t>
+      </w:r>
     </w:p>
     <w:sectPr>
       <w:pgSz w:w="12240" w:h="15840"/>
@@ -1092,6 +1723,905 @@
     </w:lvl>
   </w:abstractNum>
   <w:abstractNum w:abstractNumId="1">
+    <w:nsid w:val="1A747909"/>
+    <w:multiLevelType w:val="hybridMultilevel"/>
+    <w:tmpl w:val="8076B1C8"/>
+    <w:lvl w:ilvl="0" w:tplc="B08C7A54">
+      <w:numFmt w:val="bullet"/>
+      <w:lvlText w:val="-"/>
+      <w:lvlJc w:val="left"/>
+      <w:pPr>
+        <w:ind w:left="720" w:hanging="360"/>
+      </w:pPr>
+      <w:rPr>
+        <w:rFonts w:ascii="Arial" w:eastAsiaTheme="minorHAnsi" w:hAnsi="Arial" w:cs="Arial" w:hint="default"/>
+      </w:rPr>
+    </w:lvl>
+    <w:lvl w:ilvl="1" w:tplc="04090003" w:tentative="1">
+      <w:start w:val="1"/>
+      <w:numFmt w:val="bullet"/>
+      <w:lvlText w:val="o"/>
+      <w:lvlJc w:val="left"/>
+      <w:pPr>
+        <w:ind w:left="1440" w:hanging="360"/>
+      </w:pPr>
+      <w:rPr>
+        <w:rFonts w:ascii="Courier New" w:hAnsi="Courier New" w:cs="Courier New" w:hint="default"/>
+      </w:rPr>
+    </w:lvl>
+    <w:lvl w:ilvl="2" w:tplc="04090005" w:tentative="1">
+      <w:start w:val="1"/>
+      <w:numFmt w:val="bullet"/>
+      <w:lvlText w:val=""/>
+      <w:lvlJc w:val="left"/>
+      <w:pPr>
+        <w:ind w:left="2160" w:hanging="360"/>
+      </w:pPr>
+      <w:rPr>
+        <w:rFonts w:ascii="Wingdings" w:hAnsi="Wingdings" w:hint="default"/>
+      </w:rPr>
+    </w:lvl>
+    <w:lvl w:ilvl="3" w:tplc="04090001" w:tentative="1">
+      <w:start w:val="1"/>
+      <w:numFmt w:val="bullet"/>
+      <w:lvlText w:val=""/>
+      <w:lvlJc w:val="left"/>
+      <w:pPr>
+        <w:ind w:left="2880" w:hanging="360"/>
+      </w:pPr>
+      <w:rPr>
+        <w:rFonts w:ascii="Symbol" w:hAnsi="Symbol" w:hint="default"/>
+      </w:rPr>
+    </w:lvl>
+    <w:lvl w:ilvl="4" w:tplc="04090003" w:tentative="1">
+      <w:start w:val="1"/>
+      <w:numFmt w:val="bullet"/>
+      <w:lvlText w:val="o"/>
+      <w:lvlJc w:val="left"/>
+      <w:pPr>
+        <w:ind w:left="3600" w:hanging="360"/>
+      </w:pPr>
+      <w:rPr>
+        <w:rFonts w:ascii="Courier New" w:hAnsi="Courier New" w:cs="Courier New" w:hint="default"/>
+      </w:rPr>
+    </w:lvl>
+    <w:lvl w:ilvl="5" w:tplc="04090005" w:tentative="1">
+      <w:start w:val="1"/>
+      <w:numFmt w:val="bullet"/>
+      <w:lvlText w:val=""/>
+      <w:lvlJc w:val="left"/>
+      <w:pPr>
+        <w:ind w:left="4320" w:hanging="360"/>
+      </w:pPr>
+      <w:rPr>
+        <w:rFonts w:ascii="Wingdings" w:hAnsi="Wingdings" w:hint="default"/>
+      </w:rPr>
+    </w:lvl>
+    <w:lvl w:ilvl="6" w:tplc="04090001" w:tentative="1">
+      <w:start w:val="1"/>
+      <w:numFmt w:val="bullet"/>
+      <w:lvlText w:val=""/>
+      <w:lvlJc w:val="left"/>
+      <w:pPr>
+        <w:ind w:left="5040" w:hanging="360"/>
+      </w:pPr>
+      <w:rPr>
+        <w:rFonts w:ascii="Symbol" w:hAnsi="Symbol" w:hint="default"/>
+      </w:rPr>
+    </w:lvl>
+    <w:lvl w:ilvl="7" w:tplc="04090003" w:tentative="1">
+      <w:start w:val="1"/>
+      <w:numFmt w:val="bullet"/>
+      <w:lvlText w:val="o"/>
+      <w:lvlJc w:val="left"/>
+      <w:pPr>
+        <w:ind w:left="5760" w:hanging="360"/>
+      </w:pPr>
+      <w:rPr>
+        <w:rFonts w:ascii="Courier New" w:hAnsi="Courier New" w:cs="Courier New" w:hint="default"/>
+      </w:rPr>
+    </w:lvl>
+    <w:lvl w:ilvl="8" w:tplc="04090005" w:tentative="1">
+      <w:start w:val="1"/>
+      <w:numFmt w:val="bullet"/>
+      <w:lvlText w:val=""/>
+      <w:lvlJc w:val="left"/>
+      <w:pPr>
+        <w:ind w:left="6480" w:hanging="360"/>
+      </w:pPr>
+      <w:rPr>
+        <w:rFonts w:ascii="Wingdings" w:hAnsi="Wingdings" w:hint="default"/>
+      </w:rPr>
+    </w:lvl>
+  </w:abstractNum>
+  <w:abstractNum w:abstractNumId="2">
+    <w:nsid w:val="1D1900BE"/>
+    <w:multiLevelType w:val="hybridMultilevel"/>
+    <w:tmpl w:val="4A74A462"/>
+    <w:lvl w:ilvl="0" w:tplc="01906648">
+      <w:numFmt w:val="bullet"/>
+      <w:lvlText w:val="-"/>
+      <w:lvlJc w:val="left"/>
+      <w:pPr>
+        <w:ind w:left="720" w:hanging="360"/>
+      </w:pPr>
+      <w:rPr>
+        <w:rFonts w:ascii="Arial" w:eastAsiaTheme="minorHAnsi" w:hAnsi="Arial" w:cs="Arial" w:hint="default"/>
+      </w:rPr>
+    </w:lvl>
+    <w:lvl w:ilvl="1" w:tplc="04090003" w:tentative="1">
+      <w:start w:val="1"/>
+      <w:numFmt w:val="bullet"/>
+      <w:lvlText w:val="o"/>
+      <w:lvlJc w:val="left"/>
+      <w:pPr>
+        <w:ind w:left="1440" w:hanging="360"/>
+      </w:pPr>
+      <w:rPr>
+        <w:rFonts w:ascii="Courier New" w:hAnsi="Courier New" w:cs="Courier New" w:hint="default"/>
+      </w:rPr>
+    </w:lvl>
+    <w:lvl w:ilvl="2" w:tplc="04090005" w:tentative="1">
+      <w:start w:val="1"/>
+      <w:numFmt w:val="bullet"/>
+      <w:lvlText w:val=""/>
+      <w:lvlJc w:val="left"/>
+      <w:pPr>
+        <w:ind w:left="2160" w:hanging="360"/>
+      </w:pPr>
+      <w:rPr>
+        <w:rFonts w:ascii="Wingdings" w:hAnsi="Wingdings" w:hint="default"/>
+      </w:rPr>
+    </w:lvl>
+    <w:lvl w:ilvl="3" w:tplc="04090001" w:tentative="1">
+      <w:start w:val="1"/>
+      <w:numFmt w:val="bullet"/>
+      <w:lvlText w:val=""/>
+      <w:lvlJc w:val="left"/>
+      <w:pPr>
+        <w:ind w:left="2880" w:hanging="360"/>
+      </w:pPr>
+      <w:rPr>
+        <w:rFonts w:ascii="Symbol" w:hAnsi="Symbol" w:hint="default"/>
+      </w:rPr>
+    </w:lvl>
+    <w:lvl w:ilvl="4" w:tplc="04090003" w:tentative="1">
+      <w:start w:val="1"/>
+      <w:numFmt w:val="bullet"/>
+      <w:lvlText w:val="o"/>
+      <w:lvlJc w:val="left"/>
+      <w:pPr>
+        <w:ind w:left="3600" w:hanging="360"/>
+      </w:pPr>
+      <w:rPr>
+        <w:rFonts w:ascii="Courier New" w:hAnsi="Courier New" w:cs="Courier New" w:hint="default"/>
+      </w:rPr>
+    </w:lvl>
+    <w:lvl w:ilvl="5" w:tplc="04090005" w:tentative="1">
+      <w:start w:val="1"/>
+      <w:numFmt w:val="bullet"/>
+      <w:lvlText w:val=""/>
+      <w:lvlJc w:val="left"/>
+      <w:pPr>
+        <w:ind w:left="4320" w:hanging="360"/>
+      </w:pPr>
+      <w:rPr>
+        <w:rFonts w:ascii="Wingdings" w:hAnsi="Wingdings" w:hint="default"/>
+      </w:rPr>
+    </w:lvl>
+    <w:lvl w:ilvl="6" w:tplc="04090001" w:tentative="1">
+      <w:start w:val="1"/>
+      <w:numFmt w:val="bullet"/>
+      <w:lvlText w:val=""/>
+      <w:lvlJc w:val="left"/>
+      <w:pPr>
+        <w:ind w:left="5040" w:hanging="360"/>
+      </w:pPr>
+      <w:rPr>
+        <w:rFonts w:ascii="Symbol" w:hAnsi="Symbol" w:hint="default"/>
+      </w:rPr>
+    </w:lvl>
+    <w:lvl w:ilvl="7" w:tplc="04090003" w:tentative="1">
+      <w:start w:val="1"/>
+      <w:numFmt w:val="bullet"/>
+      <w:lvlText w:val="o"/>
+      <w:lvlJc w:val="left"/>
+      <w:pPr>
+        <w:ind w:left="5760" w:hanging="360"/>
+      </w:pPr>
+      <w:rPr>
+        <w:rFonts w:ascii="Courier New" w:hAnsi="Courier New" w:cs="Courier New" w:hint="default"/>
+      </w:rPr>
+    </w:lvl>
+    <w:lvl w:ilvl="8" w:tplc="04090005" w:tentative="1">
+      <w:start w:val="1"/>
+      <w:numFmt w:val="bullet"/>
+      <w:lvlText w:val=""/>
+      <w:lvlJc w:val="left"/>
+      <w:pPr>
+        <w:ind w:left="6480" w:hanging="360"/>
+      </w:pPr>
+      <w:rPr>
+        <w:rFonts w:ascii="Wingdings" w:hAnsi="Wingdings" w:hint="default"/>
+      </w:rPr>
+    </w:lvl>
+  </w:abstractNum>
+  <w:abstractNum w:abstractNumId="3">
+    <w:nsid w:val="20687D56"/>
+    <w:multiLevelType w:val="hybridMultilevel"/>
+    <w:tmpl w:val="457C362C"/>
+    <w:lvl w:ilvl="0" w:tplc="04090001">
+      <w:start w:val="1"/>
+      <w:numFmt w:val="bullet"/>
+      <w:lvlText w:val=""/>
+      <w:lvlJc w:val="left"/>
+      <w:pPr>
+        <w:ind w:left="720" w:hanging="360"/>
+      </w:pPr>
+      <w:rPr>
+        <w:rFonts w:ascii="Symbol" w:hAnsi="Symbol" w:hint="default"/>
+      </w:rPr>
+    </w:lvl>
+    <w:lvl w:ilvl="1" w:tplc="04090003" w:tentative="1">
+      <w:start w:val="1"/>
+      <w:numFmt w:val="bullet"/>
+      <w:lvlText w:val="o"/>
+      <w:lvlJc w:val="left"/>
+      <w:pPr>
+        <w:ind w:left="1440" w:hanging="360"/>
+      </w:pPr>
+      <w:rPr>
+        <w:rFonts w:ascii="Courier New" w:hAnsi="Courier New" w:cs="Courier New" w:hint="default"/>
+      </w:rPr>
+    </w:lvl>
+    <w:lvl w:ilvl="2" w:tplc="04090005" w:tentative="1">
+      <w:start w:val="1"/>
+      <w:numFmt w:val="bullet"/>
+      <w:lvlText w:val=""/>
+      <w:lvlJc w:val="left"/>
+      <w:pPr>
+        <w:ind w:left="2160" w:hanging="360"/>
+      </w:pPr>
+      <w:rPr>
+        <w:rFonts w:ascii="Wingdings" w:hAnsi="Wingdings" w:hint="default"/>
+      </w:rPr>
+    </w:lvl>
+    <w:lvl w:ilvl="3" w:tplc="04090001" w:tentative="1">
+      <w:start w:val="1"/>
+      <w:numFmt w:val="bullet"/>
+      <w:lvlText w:val=""/>
+      <w:lvlJc w:val="left"/>
+      <w:pPr>
+        <w:ind w:left="2880" w:hanging="360"/>
+      </w:pPr>
+      <w:rPr>
+        <w:rFonts w:ascii="Symbol" w:hAnsi="Symbol" w:hint="default"/>
+      </w:rPr>
+    </w:lvl>
+    <w:lvl w:ilvl="4" w:tplc="04090003" w:tentative="1">
+      <w:start w:val="1"/>
+      <w:numFmt w:val="bullet"/>
+      <w:lvlText w:val="o"/>
+      <w:lvlJc w:val="left"/>
+      <w:pPr>
+        <w:ind w:left="3600" w:hanging="360"/>
+      </w:pPr>
+      <w:rPr>
+        <w:rFonts w:ascii="Courier New" w:hAnsi="Courier New" w:cs="Courier New" w:hint="default"/>
+      </w:rPr>
+    </w:lvl>
+    <w:lvl w:ilvl="5" w:tplc="04090005" w:tentative="1">
+      <w:start w:val="1"/>
+      <w:numFmt w:val="bullet"/>
+      <w:lvlText w:val=""/>
+      <w:lvlJc w:val="left"/>
+      <w:pPr>
+        <w:ind w:left="4320" w:hanging="360"/>
+      </w:pPr>
+      <w:rPr>
+        <w:rFonts w:ascii="Wingdings" w:hAnsi="Wingdings" w:hint="default"/>
+      </w:rPr>
+    </w:lvl>
+    <w:lvl w:ilvl="6" w:tplc="04090001" w:tentative="1">
+      <w:start w:val="1"/>
+      <w:numFmt w:val="bullet"/>
+      <w:lvlText w:val=""/>
+      <w:lvlJc w:val="left"/>
+      <w:pPr>
+        <w:ind w:left="5040" w:hanging="360"/>
+      </w:pPr>
+      <w:rPr>
+        <w:rFonts w:ascii="Symbol" w:hAnsi="Symbol" w:hint="default"/>
+      </w:rPr>
+    </w:lvl>
+    <w:lvl w:ilvl="7" w:tplc="04090003" w:tentative="1">
+      <w:start w:val="1"/>
+      <w:numFmt w:val="bullet"/>
+      <w:lvlText w:val="o"/>
+      <w:lvlJc w:val="left"/>
+      <w:pPr>
+        <w:ind w:left="5760" w:hanging="360"/>
+      </w:pPr>
+      <w:rPr>
+        <w:rFonts w:ascii="Courier New" w:hAnsi="Courier New" w:cs="Courier New" w:hint="default"/>
+      </w:rPr>
+    </w:lvl>
+    <w:lvl w:ilvl="8" w:tplc="04090005" w:tentative="1">
+      <w:start w:val="1"/>
+      <w:numFmt w:val="bullet"/>
+      <w:lvlText w:val=""/>
+      <w:lvlJc w:val="left"/>
+      <w:pPr>
+        <w:ind w:left="6480" w:hanging="360"/>
+      </w:pPr>
+      <w:rPr>
+        <w:rFonts w:ascii="Wingdings" w:hAnsi="Wingdings" w:hint="default"/>
+      </w:rPr>
+    </w:lvl>
+  </w:abstractNum>
+  <w:abstractNum w:abstractNumId="4">
+    <w:nsid w:val="24922D15"/>
+    <w:multiLevelType w:val="hybridMultilevel"/>
+    <w:tmpl w:val="66BC965C"/>
+    <w:lvl w:ilvl="0" w:tplc="04090001">
+      <w:start w:val="1"/>
+      <w:numFmt w:val="bullet"/>
+      <w:lvlText w:val=""/>
+      <w:lvlJc w:val="left"/>
+      <w:pPr>
+        <w:ind w:left="720" w:hanging="360"/>
+      </w:pPr>
+      <w:rPr>
+        <w:rFonts w:ascii="Symbol" w:hAnsi="Symbol" w:hint="default"/>
+      </w:rPr>
+    </w:lvl>
+    <w:lvl w:ilvl="1" w:tplc="04090003" w:tentative="1">
+      <w:start w:val="1"/>
+      <w:numFmt w:val="bullet"/>
+      <w:lvlText w:val="o"/>
+      <w:lvlJc w:val="left"/>
+      <w:pPr>
+        <w:ind w:left="1440" w:hanging="360"/>
+      </w:pPr>
+      <w:rPr>
+        <w:rFonts w:ascii="Courier New" w:hAnsi="Courier New" w:cs="Courier New" w:hint="default"/>
+      </w:rPr>
+    </w:lvl>
+    <w:lvl w:ilvl="2" w:tplc="04090005" w:tentative="1">
+      <w:start w:val="1"/>
+      <w:numFmt w:val="bullet"/>
+      <w:lvlText w:val=""/>
+      <w:lvlJc w:val="left"/>
+      <w:pPr>
+        <w:ind w:left="2160" w:hanging="360"/>
+      </w:pPr>
+      <w:rPr>
+        <w:rFonts w:ascii="Wingdings" w:hAnsi="Wingdings" w:hint="default"/>
+      </w:rPr>
+    </w:lvl>
+    <w:lvl w:ilvl="3" w:tplc="04090001" w:tentative="1">
+      <w:start w:val="1"/>
+      <w:numFmt w:val="bullet"/>
+      <w:lvlText w:val=""/>
+      <w:lvlJc w:val="left"/>
+      <w:pPr>
+        <w:ind w:left="2880" w:hanging="360"/>
+      </w:pPr>
+      <w:rPr>
+        <w:rFonts w:ascii="Symbol" w:hAnsi="Symbol" w:hint="default"/>
+      </w:rPr>
+    </w:lvl>
+    <w:lvl w:ilvl="4" w:tplc="04090003" w:tentative="1">
+      <w:start w:val="1"/>
+      <w:numFmt w:val="bullet"/>
+      <w:lvlText w:val="o"/>
+      <w:lvlJc w:val="left"/>
+      <w:pPr>
+        <w:ind w:left="3600" w:hanging="360"/>
+      </w:pPr>
+      <w:rPr>
+        <w:rFonts w:ascii="Courier New" w:hAnsi="Courier New" w:cs="Courier New" w:hint="default"/>
+      </w:rPr>
+    </w:lvl>
+    <w:lvl w:ilvl="5" w:tplc="04090005" w:tentative="1">
+      <w:start w:val="1"/>
+      <w:numFmt w:val="bullet"/>
+      <w:lvlText w:val=""/>
+      <w:lvlJc w:val="left"/>
+      <w:pPr>
+        <w:ind w:left="4320" w:hanging="360"/>
+      </w:pPr>
+      <w:rPr>
+        <w:rFonts w:ascii="Wingdings" w:hAnsi="Wingdings" w:hint="default"/>
+      </w:rPr>
+    </w:lvl>
+    <w:lvl w:ilvl="6" w:tplc="04090001" w:tentative="1">
+      <w:start w:val="1"/>
+      <w:numFmt w:val="bullet"/>
+      <w:lvlText w:val=""/>
+      <w:lvlJc w:val="left"/>
+      <w:pPr>
+        <w:ind w:left="5040" w:hanging="360"/>
+      </w:pPr>
+      <w:rPr>
+        <w:rFonts w:ascii="Symbol" w:hAnsi="Symbol" w:hint="default"/>
+      </w:rPr>
+    </w:lvl>
+    <w:lvl w:ilvl="7" w:tplc="04090003" w:tentative="1">
+      <w:start w:val="1"/>
+      <w:numFmt w:val="bullet"/>
+      <w:lvlText w:val="o"/>
+      <w:lvlJc w:val="left"/>
+      <w:pPr>
+        <w:ind w:left="5760" w:hanging="360"/>
+      </w:pPr>
+      <w:rPr>
+        <w:rFonts w:ascii="Courier New" w:hAnsi="Courier New" w:cs="Courier New" w:hint="default"/>
+      </w:rPr>
+    </w:lvl>
+    <w:lvl w:ilvl="8" w:tplc="04090005" w:tentative="1">
+      <w:start w:val="1"/>
+      <w:numFmt w:val="bullet"/>
+      <w:lvlText w:val=""/>
+      <w:lvlJc w:val="left"/>
+      <w:pPr>
+        <w:ind w:left="6480" w:hanging="360"/>
+      </w:pPr>
+      <w:rPr>
+        <w:rFonts w:ascii="Wingdings" w:hAnsi="Wingdings" w:hint="default"/>
+      </w:rPr>
+    </w:lvl>
+  </w:abstractNum>
+  <w:abstractNum w:abstractNumId="5">
+    <w:nsid w:val="49574EA5"/>
+    <w:multiLevelType w:val="hybridMultilevel"/>
+    <w:tmpl w:val="8582437E"/>
+    <w:lvl w:ilvl="0" w:tplc="1B7498E2">
+      <w:numFmt w:val="bullet"/>
+      <w:lvlText w:val="-"/>
+      <w:lvlJc w:val="left"/>
+      <w:pPr>
+        <w:ind w:left="720" w:hanging="360"/>
+      </w:pPr>
+      <w:rPr>
+        <w:rFonts w:ascii="Arial" w:eastAsiaTheme="minorHAnsi" w:hAnsi="Arial" w:cs="Arial" w:hint="default"/>
+      </w:rPr>
+    </w:lvl>
+    <w:lvl w:ilvl="1" w:tplc="04090003" w:tentative="1">
+      <w:start w:val="1"/>
+      <w:numFmt w:val="bullet"/>
+      <w:lvlText w:val="o"/>
+      <w:lvlJc w:val="left"/>
+      <w:pPr>
+        <w:ind w:left="1440" w:hanging="360"/>
+      </w:pPr>
+      <w:rPr>
+        <w:rFonts w:ascii="Courier New" w:hAnsi="Courier New" w:cs="Courier New" w:hint="default"/>
+      </w:rPr>
+    </w:lvl>
+    <w:lvl w:ilvl="2" w:tplc="04090005" w:tentative="1">
+      <w:start w:val="1"/>
+      <w:numFmt w:val="bullet"/>
+      <w:lvlText w:val=""/>
+      <w:lvlJc w:val="left"/>
+      <w:pPr>
+        <w:ind w:left="2160" w:hanging="360"/>
+      </w:pPr>
+      <w:rPr>
+        <w:rFonts w:ascii="Wingdings" w:hAnsi="Wingdings" w:hint="default"/>
+      </w:rPr>
+    </w:lvl>
+    <w:lvl w:ilvl="3" w:tplc="04090001" w:tentative="1">
+      <w:start w:val="1"/>
+      <w:numFmt w:val="bullet"/>
+      <w:lvlText w:val=""/>
+      <w:lvlJc w:val="left"/>
+      <w:pPr>
+        <w:ind w:left="2880" w:hanging="360"/>
+      </w:pPr>
+      <w:rPr>
+        <w:rFonts w:ascii="Symbol" w:hAnsi="Symbol" w:hint="default"/>
+      </w:rPr>
+    </w:lvl>
+    <w:lvl w:ilvl="4" w:tplc="04090003" w:tentative="1">
+      <w:start w:val="1"/>
+      <w:numFmt w:val="bullet"/>
+      <w:lvlText w:val="o"/>
+      <w:lvlJc w:val="left"/>
+      <w:pPr>
+        <w:ind w:left="3600" w:hanging="360"/>
+      </w:pPr>
+      <w:rPr>
+        <w:rFonts w:ascii="Courier New" w:hAnsi="Courier New" w:cs="Courier New" w:hint="default"/>
+      </w:rPr>
+    </w:lvl>
+    <w:lvl w:ilvl="5" w:tplc="04090005" w:tentative="1">
+      <w:start w:val="1"/>
+      <w:numFmt w:val="bullet"/>
+      <w:lvlText w:val=""/>
+      <w:lvlJc w:val="left"/>
+      <w:pPr>
+        <w:ind w:left="4320" w:hanging="360"/>
+      </w:pPr>
+      <w:rPr>
+        <w:rFonts w:ascii="Wingdings" w:hAnsi="Wingdings" w:hint="default"/>
+      </w:rPr>
+    </w:lvl>
+    <w:lvl w:ilvl="6" w:tplc="04090001" w:tentative="1">
+      <w:start w:val="1"/>
+      <w:numFmt w:val="bullet"/>
+      <w:lvlText w:val=""/>
+      <w:lvlJc w:val="left"/>
+      <w:pPr>
+        <w:ind w:left="5040" w:hanging="360"/>
+      </w:pPr>
+      <w:rPr>
+        <w:rFonts w:ascii="Symbol" w:hAnsi="Symbol" w:hint="default"/>
+      </w:rPr>
+    </w:lvl>
+    <w:lvl w:ilvl="7" w:tplc="04090003" w:tentative="1">
+      <w:start w:val="1"/>
+      <w:numFmt w:val="bullet"/>
+      <w:lvlText w:val="o"/>
+      <w:lvlJc w:val="left"/>
+      <w:pPr>
+        <w:ind w:left="5760" w:hanging="360"/>
+      </w:pPr>
+      <w:rPr>
+        <w:rFonts w:ascii="Courier New" w:hAnsi="Courier New" w:cs="Courier New" w:hint="default"/>
+      </w:rPr>
+    </w:lvl>
+    <w:lvl w:ilvl="8" w:tplc="04090005" w:tentative="1">
+      <w:start w:val="1"/>
+      <w:numFmt w:val="bullet"/>
+      <w:lvlText w:val=""/>
+      <w:lvlJc w:val="left"/>
+      <w:pPr>
+        <w:ind w:left="6480" w:hanging="360"/>
+      </w:pPr>
+      <w:rPr>
+        <w:rFonts w:ascii="Wingdings" w:hAnsi="Wingdings" w:hint="default"/>
+      </w:rPr>
+    </w:lvl>
+  </w:abstractNum>
+  <w:abstractNum w:abstractNumId="6">
+    <w:nsid w:val="51C1121A"/>
+    <w:multiLevelType w:val="hybridMultilevel"/>
+    <w:tmpl w:val="5B16DE68"/>
+    <w:lvl w:ilvl="0" w:tplc="04090001">
+      <w:start w:val="1"/>
+      <w:numFmt w:val="bullet"/>
+      <w:lvlText w:val=""/>
+      <w:lvlJc w:val="left"/>
+      <w:pPr>
+        <w:ind w:left="720" w:hanging="360"/>
+      </w:pPr>
+      <w:rPr>
+        <w:rFonts w:ascii="Symbol" w:hAnsi="Symbol" w:hint="default"/>
+      </w:rPr>
+    </w:lvl>
+    <w:lvl w:ilvl="1" w:tplc="04090003" w:tentative="1">
+      <w:start w:val="1"/>
+      <w:numFmt w:val="bullet"/>
+      <w:lvlText w:val="o"/>
+      <w:lvlJc w:val="left"/>
+      <w:pPr>
+        <w:ind w:left="1440" w:hanging="360"/>
+      </w:pPr>
+      <w:rPr>
+        <w:rFonts w:ascii="Courier New" w:hAnsi="Courier New" w:cs="Courier New" w:hint="default"/>
+      </w:rPr>
+    </w:lvl>
+    <w:lvl w:ilvl="2" w:tplc="04090005" w:tentative="1">
+      <w:start w:val="1"/>
+      <w:numFmt w:val="bullet"/>
+      <w:lvlText w:val=""/>
+      <w:lvlJc w:val="left"/>
+      <w:pPr>
+        <w:ind w:left="2160" w:hanging="360"/>
+      </w:pPr>
+      <w:rPr>
+        <w:rFonts w:ascii="Wingdings" w:hAnsi="Wingdings" w:hint="default"/>
+      </w:rPr>
+    </w:lvl>
+    <w:lvl w:ilvl="3" w:tplc="04090001" w:tentative="1">
+      <w:start w:val="1"/>
+      <w:numFmt w:val="bullet"/>
+      <w:lvlText w:val=""/>
+      <w:lvlJc w:val="left"/>
+      <w:pPr>
+        <w:ind w:left="2880" w:hanging="360"/>
+      </w:pPr>
+      <w:rPr>
+        <w:rFonts w:ascii="Symbol" w:hAnsi="Symbol" w:hint="default"/>
+      </w:rPr>
+    </w:lvl>
+    <w:lvl w:ilvl="4" w:tplc="04090003" w:tentative="1">
+      <w:start w:val="1"/>
+      <w:numFmt w:val="bullet"/>
+      <w:lvlText w:val="o"/>
+      <w:lvlJc w:val="left"/>
+      <w:pPr>
+        <w:ind w:left="3600" w:hanging="360"/>
+      </w:pPr>
+      <w:rPr>
+        <w:rFonts w:ascii="Courier New" w:hAnsi="Courier New" w:cs="Courier New" w:hint="default"/>
+      </w:rPr>
+    </w:lvl>
+    <w:lvl w:ilvl="5" w:tplc="04090005" w:tentative="1">
+      <w:start w:val="1"/>
+      <w:numFmt w:val="bullet"/>
+      <w:lvlText w:val=""/>
+      <w:lvlJc w:val="left"/>
+      <w:pPr>
+        <w:ind w:left="4320" w:hanging="360"/>
+      </w:pPr>
+      <w:rPr>
+        <w:rFonts w:ascii="Wingdings" w:hAnsi="Wingdings" w:hint="default"/>
+      </w:rPr>
+    </w:lvl>
+    <w:lvl w:ilvl="6" w:tplc="04090001" w:tentative="1">
+      <w:start w:val="1"/>
+      <w:numFmt w:val="bullet"/>
+      <w:lvlText w:val=""/>
+      <w:lvlJc w:val="left"/>
+      <w:pPr>
+        <w:ind w:left="5040" w:hanging="360"/>
+      </w:pPr>
+      <w:rPr>
+        <w:rFonts w:ascii="Symbol" w:hAnsi="Symbol" w:hint="default"/>
+      </w:rPr>
+    </w:lvl>
+    <w:lvl w:ilvl="7" w:tplc="04090003" w:tentative="1">
+      <w:start w:val="1"/>
+      <w:numFmt w:val="bullet"/>
+      <w:lvlText w:val="o"/>
+      <w:lvlJc w:val="left"/>
+      <w:pPr>
+        <w:ind w:left="5760" w:hanging="360"/>
+      </w:pPr>
+      <w:rPr>
+        <w:rFonts w:ascii="Courier New" w:hAnsi="Courier New" w:cs="Courier New" w:hint="default"/>
+      </w:rPr>
+    </w:lvl>
+    <w:lvl w:ilvl="8" w:tplc="04090005" w:tentative="1">
+      <w:start w:val="1"/>
+      <w:numFmt w:val="bullet"/>
+      <w:lvlText w:val=""/>
+      <w:lvlJc w:val="left"/>
+      <w:pPr>
+        <w:ind w:left="6480" w:hanging="360"/>
+      </w:pPr>
+      <w:rPr>
+        <w:rFonts w:ascii="Wingdings" w:hAnsi="Wingdings" w:hint="default"/>
+      </w:rPr>
+    </w:lvl>
+  </w:abstractNum>
+  <w:abstractNum w:abstractNumId="7">
+    <w:nsid w:val="5F0913F3"/>
+    <w:multiLevelType w:val="hybridMultilevel"/>
+    <w:tmpl w:val="876CE1AE"/>
+    <w:lvl w:ilvl="0" w:tplc="B2BC8706">
+      <w:numFmt w:val="bullet"/>
+      <w:lvlText w:val="-"/>
+      <w:lvlJc w:val="left"/>
+      <w:pPr>
+        <w:ind w:left="720" w:hanging="360"/>
+      </w:pPr>
+      <w:rPr>
+        <w:rFonts w:ascii="Arial" w:eastAsiaTheme="minorHAnsi" w:hAnsi="Arial" w:cs="Arial" w:hint="default"/>
+      </w:rPr>
+    </w:lvl>
+    <w:lvl w:ilvl="1" w:tplc="04090003" w:tentative="1">
+      <w:start w:val="1"/>
+      <w:numFmt w:val="bullet"/>
+      <w:lvlText w:val="o"/>
+      <w:lvlJc w:val="left"/>
+      <w:pPr>
+        <w:ind w:left="1440" w:hanging="360"/>
+      </w:pPr>
+      <w:rPr>
+        <w:rFonts w:ascii="Courier New" w:hAnsi="Courier New" w:cs="Courier New" w:hint="default"/>
+      </w:rPr>
+    </w:lvl>
+    <w:lvl w:ilvl="2" w:tplc="04090005" w:tentative="1">
+      <w:start w:val="1"/>
+      <w:numFmt w:val="bullet"/>
+      <w:lvlText w:val=""/>
+      <w:lvlJc w:val="left"/>
+      <w:pPr>
+        <w:ind w:left="2160" w:hanging="360"/>
+      </w:pPr>
+      <w:rPr>
+        <w:rFonts w:ascii="Wingdings" w:hAnsi="Wingdings" w:hint="default"/>
+      </w:rPr>
+    </w:lvl>
+    <w:lvl w:ilvl="3" w:tplc="04090001" w:tentative="1">
+      <w:start w:val="1"/>
+      <w:numFmt w:val="bullet"/>
+      <w:lvlText w:val=""/>
+      <w:lvlJc w:val="left"/>
+      <w:pPr>
+        <w:ind w:left="2880" w:hanging="360"/>
+      </w:pPr>
+      <w:rPr>
+        <w:rFonts w:ascii="Symbol" w:hAnsi="Symbol" w:hint="default"/>
+      </w:rPr>
+    </w:lvl>
+    <w:lvl w:ilvl="4" w:tplc="04090003" w:tentative="1">
+      <w:start w:val="1"/>
+      <w:numFmt w:val="bullet"/>
+      <w:lvlText w:val="o"/>
+      <w:lvlJc w:val="left"/>
+      <w:pPr>
+        <w:ind w:left="3600" w:hanging="360"/>
+      </w:pPr>
+      <w:rPr>
+        <w:rFonts w:ascii="Courier New" w:hAnsi="Courier New" w:cs="Courier New" w:hint="default"/>
+      </w:rPr>
+    </w:lvl>
+    <w:lvl w:ilvl="5" w:tplc="04090005" w:tentative="1">
+      <w:start w:val="1"/>
+      <w:numFmt w:val="bullet"/>
+      <w:lvlText w:val=""/>
+      <w:lvlJc w:val="left"/>
+      <w:pPr>
+        <w:ind w:left="4320" w:hanging="360"/>
+      </w:pPr>
+      <w:rPr>
+        <w:rFonts w:ascii="Wingdings" w:hAnsi="Wingdings" w:hint="default"/>
+      </w:rPr>
+    </w:lvl>
+    <w:lvl w:ilvl="6" w:tplc="04090001" w:tentative="1">
+      <w:start w:val="1"/>
+      <w:numFmt w:val="bullet"/>
+      <w:lvlText w:val=""/>
+      <w:lvlJc w:val="left"/>
+      <w:pPr>
+        <w:ind w:left="5040" w:hanging="360"/>
+      </w:pPr>
+      <w:rPr>
+        <w:rFonts w:ascii="Symbol" w:hAnsi="Symbol" w:hint="default"/>
+      </w:rPr>
+    </w:lvl>
+    <w:lvl w:ilvl="7" w:tplc="04090003" w:tentative="1">
+      <w:start w:val="1"/>
+      <w:numFmt w:val="bullet"/>
+      <w:lvlText w:val="o"/>
+      <w:lvlJc w:val="left"/>
+      <w:pPr>
+        <w:ind w:left="5760" w:hanging="360"/>
+      </w:pPr>
+      <w:rPr>
+        <w:rFonts w:ascii="Courier New" w:hAnsi="Courier New" w:cs="Courier New" w:hint="default"/>
+      </w:rPr>
+    </w:lvl>
+    <w:lvl w:ilvl="8" w:tplc="04090005" w:tentative="1">
+      <w:start w:val="1"/>
+      <w:numFmt w:val="bullet"/>
+      <w:lvlText w:val=""/>
+      <w:lvlJc w:val="left"/>
+      <w:pPr>
+        <w:ind w:left="6480" w:hanging="360"/>
+      </w:pPr>
+      <w:rPr>
+        <w:rFonts w:ascii="Wingdings" w:hAnsi="Wingdings" w:hint="default"/>
+      </w:rPr>
+    </w:lvl>
+  </w:abstractNum>
+  <w:abstractNum w:abstractNumId="8">
+    <w:nsid w:val="6F001D20"/>
+    <w:multiLevelType w:val="hybridMultilevel"/>
+    <w:tmpl w:val="74487176"/>
+    <w:lvl w:ilvl="0" w:tplc="E8C8EF14">
+      <w:numFmt w:val="bullet"/>
+      <w:lvlText w:val="-"/>
+      <w:lvlJc w:val="left"/>
+      <w:pPr>
+        <w:ind w:left="720" w:hanging="360"/>
+      </w:pPr>
+      <w:rPr>
+        <w:rFonts w:ascii="Arial" w:eastAsiaTheme="minorHAnsi" w:hAnsi="Arial" w:cs="Arial" w:hint="default"/>
+      </w:rPr>
+    </w:lvl>
+    <w:lvl w:ilvl="1" w:tplc="04090003" w:tentative="1">
+      <w:start w:val="1"/>
+      <w:numFmt w:val="bullet"/>
+      <w:lvlText w:val="o"/>
+      <w:lvlJc w:val="left"/>
+      <w:pPr>
+        <w:ind w:left="1440" w:hanging="360"/>
+      </w:pPr>
+      <w:rPr>
+        <w:rFonts w:ascii="Courier New" w:hAnsi="Courier New" w:cs="Courier New" w:hint="default"/>
+      </w:rPr>
+    </w:lvl>
+    <w:lvl w:ilvl="2" w:tplc="04090005" w:tentative="1">
+      <w:start w:val="1"/>
+      <w:numFmt w:val="bullet"/>
+      <w:lvlText w:val=""/>
+      <w:lvlJc w:val="left"/>
+      <w:pPr>
+        <w:ind w:left="2160" w:hanging="360"/>
+      </w:pPr>
+      <w:rPr>
+        <w:rFonts w:ascii="Wingdings" w:hAnsi="Wingdings" w:hint="default"/>
+      </w:rPr>
+    </w:lvl>
+    <w:lvl w:ilvl="3" w:tplc="04090001" w:tentative="1">
+      <w:start w:val="1"/>
+      <w:numFmt w:val="bullet"/>
+      <w:lvlText w:val=""/>
+      <w:lvlJc w:val="left"/>
+      <w:pPr>
+        <w:ind w:left="2880" w:hanging="360"/>
+      </w:pPr>
+      <w:rPr>
+        <w:rFonts w:ascii="Symbol" w:hAnsi="Symbol" w:hint="default"/>
+      </w:rPr>
+    </w:lvl>
+    <w:lvl w:ilvl="4" w:tplc="04090003" w:tentative="1">
+      <w:start w:val="1"/>
+      <w:numFmt w:val="bullet"/>
+      <w:lvlText w:val="o"/>
+      <w:lvlJc w:val="left"/>
+      <w:pPr>
+        <w:ind w:left="3600" w:hanging="360"/>
+      </w:pPr>
+      <w:rPr>
+        <w:rFonts w:ascii="Courier New" w:hAnsi="Courier New" w:cs="Courier New" w:hint="default"/>
+      </w:rPr>
+    </w:lvl>
+    <w:lvl w:ilvl="5" w:tplc="04090005" w:tentative="1">
+      <w:start w:val="1"/>
+      <w:numFmt w:val="bullet"/>
+      <w:lvlText w:val=""/>
+      <w:lvlJc w:val="left"/>
+      <w:pPr>
+        <w:ind w:left="4320" w:hanging="360"/>
+      </w:pPr>
+      <w:rPr>
+        <w:rFonts w:ascii="Wingdings" w:hAnsi="Wingdings" w:hint="default"/>
+      </w:rPr>
+    </w:lvl>
+    <w:lvl w:ilvl="6" w:tplc="04090001" w:tentative="1">
+      <w:start w:val="1"/>
+      <w:numFmt w:val="bullet"/>
+      <w:lvlText w:val=""/>
+      <w:lvlJc w:val="left"/>
+      <w:pPr>
+        <w:ind w:left="5040" w:hanging="360"/>
+      </w:pPr>
+      <w:rPr>
+        <w:rFonts w:ascii="Symbol" w:hAnsi="Symbol" w:hint="default"/>
+      </w:rPr>
+    </w:lvl>
+    <w:lvl w:ilvl="7" w:tplc="04090003" w:tentative="1">
+      <w:start w:val="1"/>
+      <w:numFmt w:val="bullet"/>
+      <w:lvlText w:val="o"/>
+      <w:lvlJc w:val="left"/>
+      <w:pPr>
+        <w:ind w:left="5760" w:hanging="360"/>
+      </w:pPr>
+      <w:rPr>
+        <w:rFonts w:ascii="Courier New" w:hAnsi="Courier New" w:cs="Courier New" w:hint="default"/>
+      </w:rPr>
+    </w:lvl>
+    <w:lvl w:ilvl="8" w:tplc="04090005" w:tentative="1">
+      <w:start w:val="1"/>
+      <w:numFmt w:val="bullet"/>
+      <w:lvlText w:val=""/>
+      <w:lvlJc w:val="left"/>
+      <w:pPr>
+        <w:ind w:left="6480" w:hanging="360"/>
+      </w:pPr>
+      <w:rPr>
+        <w:rFonts w:ascii="Wingdings" w:hAnsi="Wingdings" w:hint="default"/>
+      </w:rPr>
+    </w:lvl>
+  </w:abstractNum>
+  <w:abstractNum w:abstractNumId="9">
     <w:nsid w:val="75337750"/>
     <w:multiLevelType w:val="hybridMultilevel"/>
     <w:tmpl w:val="F64A0E06"/>
@@ -1177,7 +2707,7 @@
       </w:pPr>
     </w:lvl>
   </w:abstractNum>
-  <w:abstractNum w:abstractNumId="2">
+  <w:abstractNum w:abstractNumId="10">
     <w:nsid w:val="7C324C78"/>
     <w:multiLevelType w:val="hybridMultilevel"/>
     <w:tmpl w:val="54A23F22"/>
@@ -1290,7 +2820,7 @@
       </w:rPr>
     </w:lvl>
   </w:abstractNum>
-  <w:abstractNum w:abstractNumId="3">
+  <w:abstractNum w:abstractNumId="11">
     <w:nsid w:val="7E59677B"/>
     <w:multiLevelType w:val="hybridMultilevel"/>
     <w:tmpl w:val="69E2894C"/>
@@ -1404,16 +2934,40 @@
     </w:lvl>
   </w:abstractNum>
   <w:num w:numId="1">
-    <w:abstractNumId w:val="2"/>
+    <w:abstractNumId w:val="10"/>
   </w:num>
   <w:num w:numId="2">
     <w:abstractNumId w:val="0"/>
   </w:num>
   <w:num w:numId="3">
+    <w:abstractNumId w:val="9"/>
+  </w:num>
+  <w:num w:numId="4">
+    <w:abstractNumId w:val="11"/>
+  </w:num>
+  <w:num w:numId="5">
+    <w:abstractNumId w:val="4"/>
+  </w:num>
+  <w:num w:numId="6">
+    <w:abstractNumId w:val="6"/>
+  </w:num>
+  <w:num w:numId="7">
+    <w:abstractNumId w:val="3"/>
+  </w:num>
+  <w:num w:numId="8">
     <w:abstractNumId w:val="1"/>
   </w:num>
-  <w:num w:numId="4">
-    <w:abstractNumId w:val="3"/>
+  <w:num w:numId="9">
+    <w:abstractNumId w:val="7"/>
+  </w:num>
+  <w:num w:numId="10">
+    <w:abstractNumId w:val="2"/>
+  </w:num>
+  <w:num w:numId="11">
+    <w:abstractNumId w:val="8"/>
+  </w:num>
+  <w:num w:numId="12">
+    <w:abstractNumId w:val="5"/>
   </w:num>
 </w:numbering>
 </file>

</xml_diff>

<commit_message>
Updated cover page of Project proposal
</commit_message>
<xml_diff>
--- a/Documentation/Group 4 Project Proposal.docx
+++ b/Documentation/Group 4 Project Proposal.docx
@@ -178,15 +178,6 @@
     </w:p>
     <w:p>
       <w:pPr>
-        <w:jc w:val="center"/>
-        <w:rPr>
-          <w:rFonts w:ascii="Arial Black" w:hAnsi="Arial Black"/>
-          <w:sz w:val="16"/>
-        </w:rPr>
-      </w:pPr>
-    </w:p>
-    <w:p>
-      <w:pPr>
         <w:spacing w:after="0"/>
         <w:jc w:val="center"/>
         <w:rPr>
@@ -215,10 +206,29 @@
         </w:rPr>
         <w:t>2</w:t>
       </w:r>
-    </w:p>
-    <w:p>
-      <w:pPr>
-        <w:spacing w:after="0"/>
+      <w:bookmarkStart w:id="0" w:name="_GoBack"/>
+      <w:bookmarkEnd w:id="0"/>
+    </w:p>
+    <w:p>
+      <w:pPr>
+        <w:spacing w:after="0" w:line="276" w:lineRule="auto"/>
+        <w:jc w:val="center"/>
+        <w:rPr>
+          <w:rFonts w:ascii="Arial Black" w:hAnsi="Arial Black" w:cs="Arial"/>
+          <w:sz w:val="28"/>
+        </w:rPr>
+      </w:pPr>
+      <w:r>
+        <w:rPr>
+          <w:rFonts w:ascii="Arial Black" w:hAnsi="Arial Black" w:cs="Arial"/>
+          <w:sz w:val="28"/>
+        </w:rPr>
+        <w:t>Group    : 4</w:t>
+      </w:r>
+    </w:p>
+    <w:p>
+      <w:pPr>
+        <w:spacing w:after="0" w:line="480" w:lineRule="auto"/>
         <w:jc w:val="center"/>
         <w:rPr>
           <w:rFonts w:ascii="Arial Black" w:hAnsi="Arial Black"/>
@@ -227,152 +237,314 @@
       </w:pPr>
       <w:r>
         <w:rPr>
-          <w:rFonts w:ascii="Arial Black" w:hAnsi="Arial Black" w:cs="Arial"/>
-          <w:sz w:val="28"/>
-        </w:rPr>
-        <w:t>Group    : 4</w:t>
-      </w:r>
-    </w:p>
-    <w:p>
-      <w:pPr>
-        <w:spacing w:after="0"/>
-        <w:jc w:val="center"/>
+          <w:rFonts w:ascii="Arial Black" w:hAnsi="Arial Black"/>
+          <w:noProof/>
+        </w:rPr>
+        <mc:AlternateContent>
+          <mc:Choice Requires="wps">
+            <w:drawing>
+              <wp:anchor distT="0" distB="0" distL="114300" distR="114300" simplePos="0" relativeHeight="251659264" behindDoc="0" locked="0" layoutInCell="1" allowOverlap="1">
+                <wp:simplePos x="0" y="0"/>
+                <wp:positionH relativeFrom="column">
+                  <wp:posOffset>3048000</wp:posOffset>
+                </wp:positionH>
+                <wp:positionV relativeFrom="paragraph">
+                  <wp:posOffset>779780</wp:posOffset>
+                </wp:positionV>
+                <wp:extent cx="0" cy="777240"/>
+                <wp:effectExtent l="0" t="0" r="19050" b="22860"/>
+                <wp:wrapNone/>
+                <wp:docPr id="2" name="Straight Connector 2"/>
+                <wp:cNvGraphicFramePr/>
+                <a:graphic xmlns:a="http://schemas.openxmlformats.org/drawingml/2006/main">
+                  <a:graphicData uri="http://schemas.microsoft.com/office/word/2010/wordprocessingShape">
+                    <wps:wsp>
+                      <wps:cNvCnPr/>
+                      <wps:spPr>
+                        <a:xfrm>
+                          <a:off x="0" y="0"/>
+                          <a:ext cx="0" cy="777240"/>
+                        </a:xfrm>
+                        <a:prstGeom prst="line">
+                          <a:avLst/>
+                        </a:prstGeom>
+                        <a:ln>
+                          <a:solidFill>
+                            <a:schemeClr val="tx1"/>
+                          </a:solidFill>
+                        </a:ln>
+                      </wps:spPr>
+                      <wps:style>
+                        <a:lnRef idx="1">
+                          <a:schemeClr val="dk1"/>
+                        </a:lnRef>
+                        <a:fillRef idx="0">
+                          <a:schemeClr val="dk1"/>
+                        </a:fillRef>
+                        <a:effectRef idx="0">
+                          <a:schemeClr val="dk1"/>
+                        </a:effectRef>
+                        <a:fontRef idx="minor">
+                          <a:schemeClr val="tx1"/>
+                        </a:fontRef>
+                      </wps:style>
+                      <wps:bodyPr/>
+                    </wps:wsp>
+                  </a:graphicData>
+                </a:graphic>
+              </wp:anchor>
+            </w:drawing>
+          </mc:Choice>
+          <mc:Fallback>
+            <w:pict>
+              <v:line w14:anchorId="39B8BCBD" id="Straight Connector 2" o:spid="_x0000_s1026" style="position:absolute;z-index:251659264;visibility:visible;mso-wrap-style:square;mso-wrap-distance-left:9pt;mso-wrap-distance-top:0;mso-wrap-distance-right:9pt;mso-wrap-distance-bottom:0;mso-position-horizontal:absolute;mso-position-horizontal-relative:text;mso-position-vertical:absolute;mso-position-vertical-relative:text" from="240pt,61.4pt" to="240pt,122.6pt" o:gfxdata="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" strokecolor="black [3213]" strokeweight=".5pt">
+                <v:stroke joinstyle="miter"/>
+              </v:line>
+            </w:pict>
+          </mc:Fallback>
+        </mc:AlternateContent>
+      </w:r>
+      <w:r>
+        <w:rPr>
+          <w:rFonts w:ascii="Arial Black" w:hAnsi="Arial Black"/>
+        </w:rPr>
+        <w:br/>
+      </w:r>
+      <w:r>
         <w:rPr>
           <w:rFonts w:ascii="Arial Black" w:hAnsi="Arial Black"/>
           <w:sz w:val="28"/>
         </w:rPr>
-      </w:pPr>
-      <w:r>
-        <w:rPr>
-          <w:rFonts w:ascii="Arial Black" w:hAnsi="Arial Black"/>
-          <w:sz w:val="56"/>
+        <w:t>Team Members:</w:t>
+      </w:r>
+    </w:p>
+    <w:p>
+      <w:pPr>
+        <w:spacing w:after="0"/>
+        <w:ind w:left="720"/>
+        <w:rPr>
+          <w:rFonts w:ascii="Arial" w:hAnsi="Arial" w:cs="Arial"/>
+          <w:sz w:val="24"/>
+        </w:rPr>
+      </w:pPr>
+      <w:r>
+        <w:rPr>
+          <w:rFonts w:ascii="Arial" w:hAnsi="Arial" w:cs="Arial"/>
+          <w:sz w:val="24"/>
+        </w:rPr>
+        <w:t xml:space="preserve">  </w:t>
+      </w:r>
+      <w:r>
+        <w:rPr>
+          <w:rFonts w:ascii="Arial" w:hAnsi="Arial" w:cs="Arial"/>
+          <w:sz w:val="24"/>
+        </w:rPr>
+        <w:t xml:space="preserve">Name: Afif Bari </w:t>
+      </w:r>
+      <w:r>
+        <w:rPr>
+          <w:rFonts w:ascii="Arial" w:hAnsi="Arial" w:cs="Arial"/>
+          <w:sz w:val="24"/>
+        </w:rPr>
+        <w:tab/>
+      </w:r>
+      <w:r>
+        <w:rPr>
+          <w:rFonts w:ascii="Arial" w:hAnsi="Arial" w:cs="Arial"/>
+          <w:sz w:val="24"/>
+        </w:rPr>
+        <w:tab/>
+      </w:r>
+      <w:r>
+        <w:rPr>
+          <w:rFonts w:ascii="Arial" w:hAnsi="Arial" w:cs="Arial"/>
+          <w:sz w:val="24"/>
+        </w:rPr>
+        <w:tab/>
+      </w:r>
+      <w:r>
+        <w:rPr>
+          <w:rFonts w:ascii="Arial" w:hAnsi="Arial" w:cs="Arial"/>
+          <w:sz w:val="24"/>
+        </w:rPr>
+        <w:tab/>
+        <w:t xml:space="preserve">    </w:t>
+      </w:r>
+      <w:r>
+        <w:rPr>
+          <w:rFonts w:ascii="Arial" w:hAnsi="Arial" w:cs="Arial"/>
+          <w:sz w:val="24"/>
+        </w:rPr>
+        <w:t>Name: Sohel</w:t>
+      </w:r>
+      <w:r>
+        <w:rPr>
+          <w:rFonts w:ascii="Arial" w:hAnsi="Arial" w:cs="Arial"/>
+          <w:sz w:val="24"/>
+        </w:rPr>
+        <w:t xml:space="preserve"> </w:t>
+      </w:r>
+      <w:r>
+        <w:rPr>
+          <w:rFonts w:ascii="Arial" w:hAnsi="Arial" w:cs="Arial"/>
+          <w:sz w:val="24"/>
+        </w:rPr>
+        <w:t xml:space="preserve">Mozid Rahman </w:t>
+      </w:r>
+    </w:p>
+    <w:p>
+      <w:pPr>
+        <w:spacing w:after="0"/>
+        <w:ind w:left="720"/>
+        <w:rPr>
+          <w:rFonts w:ascii="Arial" w:hAnsi="Arial" w:cs="Arial"/>
+          <w:sz w:val="24"/>
+        </w:rPr>
+      </w:pPr>
+      <w:r>
+        <w:rPr>
+          <w:rFonts w:ascii="Arial" w:hAnsi="Arial" w:cs="Arial"/>
+          <w:sz w:val="24"/>
+        </w:rPr>
+        <w:t xml:space="preserve">  </w:t>
+      </w:r>
+      <w:r>
+        <w:rPr>
+          <w:rFonts w:ascii="Arial" w:hAnsi="Arial" w:cs="Arial"/>
+          <w:sz w:val="24"/>
+        </w:rPr>
+        <w:t>ID: 1632042642</w:t>
+      </w:r>
+      <w:r>
+        <w:rPr>
+          <w:rFonts w:ascii="Arial" w:hAnsi="Arial" w:cs="Arial"/>
+          <w:sz w:val="24"/>
+        </w:rPr>
+        <w:t xml:space="preserve"> </w:t>
+      </w:r>
+      <w:r>
+        <w:rPr>
+          <w:rFonts w:ascii="Arial" w:hAnsi="Arial" w:cs="Arial"/>
+          <w:sz w:val="24"/>
+        </w:rPr>
+        <w:tab/>
+      </w:r>
+      <w:r>
+        <w:rPr>
+          <w:rFonts w:ascii="Arial" w:hAnsi="Arial" w:cs="Arial"/>
+          <w:sz w:val="24"/>
+        </w:rPr>
+        <w:tab/>
+      </w:r>
+      <w:r>
+        <w:rPr>
+          <w:rFonts w:ascii="Arial" w:hAnsi="Arial" w:cs="Arial"/>
+          <w:sz w:val="24"/>
+        </w:rPr>
+        <w:tab/>
+      </w:r>
+      <w:r>
+        <w:rPr>
+          <w:rFonts w:ascii="Arial" w:hAnsi="Arial" w:cs="Arial"/>
+          <w:sz w:val="24"/>
+        </w:rPr>
+        <w:tab/>
+        <w:t xml:space="preserve">    </w:t>
+      </w:r>
+      <w:r>
+        <w:rPr>
+          <w:rFonts w:ascii="Arial" w:hAnsi="Arial" w:cs="Arial"/>
+          <w:sz w:val="24"/>
+        </w:rPr>
+        <w:t>ID: 1611463042</w:t>
+      </w:r>
+    </w:p>
+    <w:p>
+      <w:pPr>
+        <w:ind w:left="720"/>
+        <w:rPr>
+          <w:rFonts w:ascii="Arial" w:hAnsi="Arial" w:cs="Arial"/>
+          <w:sz w:val="24"/>
+        </w:rPr>
+      </w:pPr>
+      <w:r>
+        <w:rPr>
+          <w:rFonts w:ascii="Arial" w:hAnsi="Arial" w:cs="Arial"/>
+          <w:sz w:val="24"/>
+        </w:rPr>
+        <w:t xml:space="preserve">  </w:t>
+      </w:r>
+      <w:r>
+        <w:rPr>
+          <w:rFonts w:ascii="Arial" w:hAnsi="Arial" w:cs="Arial"/>
+          <w:sz w:val="24"/>
+        </w:rPr>
+        <w:t>Email:</w:t>
+      </w:r>
+      <w:r>
+        <w:rPr>
+          <w:rFonts w:ascii="Arial" w:hAnsi="Arial" w:cs="Arial"/>
+          <w:sz w:val="24"/>
+        </w:rPr>
+        <w:t xml:space="preserve"> </w:t>
+      </w:r>
+      <w:hyperlink r:id="rId8" w:history="1">
+        <w:r>
+          <w:rPr>
+            <w:rStyle w:val="Hyperlink"/>
+            <w:rFonts w:ascii="Arial" w:hAnsi="Arial" w:cs="Arial"/>
+            <w:sz w:val="24"/>
+          </w:rPr>
+          <w:t>afif.bari@northsouth.edu</w:t>
+        </w:r>
+      </w:hyperlink>
+      <w:r>
+        <w:rPr>
+          <w:rFonts w:ascii="Arial" w:hAnsi="Arial" w:cs="Arial"/>
+          <w:sz w:val="24"/>
+        </w:rPr>
+        <w:tab/>
+        <w:t xml:space="preserve">    </w:t>
+      </w:r>
+      <w:r>
+        <w:rPr>
+          <w:rFonts w:ascii="Arial" w:hAnsi="Arial" w:cs="Arial"/>
+          <w:sz w:val="24"/>
+        </w:rPr>
+        <w:t xml:space="preserve">           </w:t>
+      </w:r>
+      <w:r>
+        <w:rPr>
+          <w:rFonts w:ascii="Arial" w:hAnsi="Arial" w:cs="Arial"/>
+          <w:sz w:val="24"/>
+        </w:rPr>
+        <w:t xml:space="preserve">Email: </w:t>
+      </w:r>
+      <w:hyperlink r:id="rId9" w:history="1">
+        <w:r>
+          <w:rPr>
+            <w:rStyle w:val="Hyperlink"/>
+            <w:rFonts w:ascii="Arial" w:hAnsi="Arial" w:cs="Arial"/>
+            <w:sz w:val="24"/>
+          </w:rPr>
+          <w:t>sohel.rahman@northsouth.edu</w:t>
+        </w:r>
+      </w:hyperlink>
+      <w:r>
+        <w:rPr>
+          <w:rFonts w:ascii="Arial" w:hAnsi="Arial" w:cs="Arial"/>
+          <w:sz w:val="24"/>
         </w:rPr>
         <w:br/>
       </w:r>
-      <w:r>
-        <w:rPr>
-          <w:rFonts w:ascii="Arial Black" w:hAnsi="Arial Black"/>
-          <w:sz w:val="28"/>
-        </w:rPr>
-        <w:t>Team Members:</w:t>
-      </w:r>
     </w:p>
     <w:p>
       <w:pPr>
         <w:jc w:val="center"/>
         <w:rPr>
-          <w:rFonts w:ascii="Arial" w:hAnsi="Arial" w:cs="Arial"/>
-          <w:sz w:val="24"/>
-        </w:rPr>
-      </w:pPr>
-      <w:r>
-        <w:rPr>
-          <w:rFonts w:ascii="Arial" w:hAnsi="Arial" w:cs="Arial"/>
-          <w:sz w:val="24"/>
-        </w:rPr>
-        <w:t>Afif Bari</w:t>
-      </w:r>
-      <w:r>
-        <w:rPr>
-          <w:rFonts w:ascii="Arial" w:hAnsi="Arial" w:cs="Arial"/>
-          <w:sz w:val="24"/>
-        </w:rPr>
-        <w:tab/>
-      </w:r>
-      <w:r>
-        <w:rPr>
-          <w:rFonts w:ascii="Arial" w:hAnsi="Arial" w:cs="Arial"/>
-          <w:sz w:val="24"/>
-        </w:rPr>
-        <w:tab/>
-      </w:r>
-      <w:r>
-        <w:rPr>
-          <w:rFonts w:ascii="Arial" w:hAnsi="Arial" w:cs="Arial"/>
-          <w:sz w:val="24"/>
-        </w:rPr>
-        <w:tab/>
-      </w:r>
-      <w:r>
-        <w:rPr>
-          <w:rFonts w:ascii="Arial" w:hAnsi="Arial" w:cs="Arial"/>
-          <w:sz w:val="24"/>
-        </w:rPr>
-        <w:t xml:space="preserve">– </w:t>
-      </w:r>
-      <w:r>
-        <w:rPr>
-          <w:rFonts w:ascii="Arial" w:hAnsi="Arial" w:cs="Arial"/>
-          <w:sz w:val="24"/>
-        </w:rPr>
-        <w:t xml:space="preserve"> </w:t>
-      </w:r>
-      <w:r>
-        <w:rPr>
-          <w:rFonts w:ascii="Arial" w:hAnsi="Arial" w:cs="Arial"/>
-          <w:sz w:val="24"/>
-        </w:rPr>
-        <w:t>1611463042</w:t>
-      </w:r>
-    </w:p>
-    <w:p>
-      <w:pPr>
-        <w:jc w:val="center"/>
-        <w:rPr>
           <w:rFonts w:ascii="Times New Roman" w:hAnsi="Times New Roman" w:cs="Times New Roman"/>
         </w:rPr>
       </w:pPr>
-      <w:r>
-        <w:rPr>
-          <w:rFonts w:ascii="Arial" w:hAnsi="Arial" w:cs="Arial"/>
-          <w:sz w:val="24"/>
-          <w:szCs w:val="24"/>
-          <w:shd w:val="clear" w:color="auto" w:fill="FFFFFF"/>
-        </w:rPr>
-        <w:t>Sohel Mozid Rahman</w:t>
-      </w:r>
-      <w:r>
-        <w:rPr>
-          <w:rFonts w:ascii="Arial" w:hAnsi="Arial" w:cs="Arial"/>
-          <w:sz w:val="24"/>
-          <w:szCs w:val="24"/>
-          <w:shd w:val="clear" w:color="auto" w:fill="FFFFFF"/>
-        </w:rPr>
-        <w:tab/>
-      </w:r>
-      <w:r>
-        <w:rPr>
-          <w:rFonts w:ascii="Arial" w:hAnsi="Arial" w:cs="Arial"/>
-          <w:sz w:val="24"/>
-          <w:szCs w:val="24"/>
-        </w:rPr>
-        <w:t>–</w:t>
-      </w:r>
-      <w:r>
-        <w:rPr>
-          <w:rFonts w:ascii="Arial" w:hAnsi="Arial" w:cs="Arial"/>
-          <w:sz w:val="24"/>
-          <w:szCs w:val="24"/>
-        </w:rPr>
-        <w:t xml:space="preserve"> </w:t>
-      </w:r>
-      <w:r>
-        <w:rPr>
-          <w:rFonts w:ascii="Arial" w:hAnsi="Arial" w:cs="Arial"/>
-          <w:sz w:val="24"/>
-          <w:szCs w:val="24"/>
-        </w:rPr>
-        <w:t xml:space="preserve"> </w:t>
-      </w:r>
-      <w:r>
-        <w:rPr>
-          <w:rFonts w:ascii="Arial" w:hAnsi="Arial" w:cs="Arial"/>
-          <w:sz w:val="24"/>
-          <w:szCs w:val="24"/>
-          <w:shd w:val="clear" w:color="auto" w:fill="FFFFFF"/>
-        </w:rPr>
-        <w:t>1632042642</w:t>
-      </w:r>
       <w:r>
         <w:rPr>
           <w:rFonts w:ascii="Times New Roman" w:hAnsi="Times New Roman" w:cs="Times New Roman"/>
@@ -399,12 +571,6 @@
       </w:r>
       <w:r>
         <w:rPr>
-          <w:rFonts w:ascii="Times New Roman" w:hAnsi="Times New Roman" w:cs="Times New Roman"/>
-        </w:rPr>
-        <w:br/>
-      </w:r>
-      <w:r>
-        <w:rPr>
           <w:rFonts w:ascii="Arial Black" w:hAnsi="Arial Black" w:cs="Times New Roman"/>
           <w:sz w:val="28"/>
         </w:rPr>
@@ -429,26 +595,17 @@
     </w:p>
     <w:p>
       <w:pPr>
+        <w:jc w:val="center"/>
+        <w:rPr>
+          <w:rFonts w:ascii="Arial" w:hAnsi="Arial" w:cs="Arial"/>
+          <w:sz w:val="24"/>
+        </w:rPr>
+      </w:pPr>
+    </w:p>
+    <w:p>
+      <w:pPr>
         <w:rPr>
           <w:rFonts w:ascii="Times New Roman" w:hAnsi="Times New Roman" w:cs="Times New Roman"/>
-          <w:sz w:val="24"/>
-        </w:rPr>
-      </w:pPr>
-    </w:p>
-    <w:p>
-      <w:pPr>
-        <w:rPr>
-          <w:rFonts w:ascii="Times New Roman" w:hAnsi="Times New Roman" w:cs="Times New Roman"/>
-          <w:sz w:val="24"/>
-        </w:rPr>
-      </w:pPr>
-    </w:p>
-    <w:p>
-      <w:pPr>
-        <w:rPr>
-          <w:rFonts w:ascii="Arial Black" w:hAnsi="Arial Black" w:cs="Times New Roman"/>
-          <w:b/>
-          <w:sz w:val="28"/>
         </w:rPr>
       </w:pPr>
       <w:r>
@@ -919,14 +1076,7 @@
           <w:rFonts w:ascii="Arial Black" w:hAnsi="Arial Black" w:cs="Times New Roman"/>
           <w:sz w:val="28"/>
         </w:rPr>
-        <w:t>Features List</w:t>
-      </w:r>
-      <w:r>
-        <w:rPr>
-          <w:rFonts w:ascii="Arial Black" w:hAnsi="Arial Black" w:cs="Times New Roman"/>
-          <w:sz w:val="28"/>
-        </w:rPr>
-        <w:t>:</w:t>
+        <w:t>Features List:</w:t>
       </w:r>
     </w:p>
     <w:p>
@@ -1176,8 +1326,6 @@
         </w:rPr>
         <w:t>Create quizzes</w:t>
       </w:r>
-      <w:bookmarkStart w:id="0" w:name="_GoBack"/>
-      <w:bookmarkEnd w:id="0"/>
     </w:p>
     <w:p>
       <w:pPr>
@@ -3453,6 +3601,17 @@
     <w:uiPriority w:val="99"/>
     <w:rsid w:val="00BC4B28"/>
   </w:style>
+  <w:style w:type="character" w:styleId="Hyperlink">
+    <w:name w:val="Hyperlink"/>
+    <w:basedOn w:val="DefaultParagraphFont"/>
+    <w:uiPriority w:val="99"/>
+    <w:unhideWhenUsed/>
+    <w:rsid w:val="00747A04"/>
+    <w:rPr>
+      <w:color w:val="0563C1" w:themeColor="hyperlink"/>
+      <w:u w:val="single"/>
+    </w:rPr>
+  </w:style>
 </w:styles>
 </file>
 

</xml_diff>

<commit_message>
Reference list added to Project proposal
</commit_message>
<xml_diff>
--- a/Documentation/Group 4 Project Proposal.docx
+++ b/Documentation/Group 4 Project Proposal.docx
@@ -206,8 +206,6 @@
         </w:rPr>
         <w:t>2</w:t>
       </w:r>
-      <w:bookmarkStart w:id="0" w:name="_GoBack"/>
-      <w:bookmarkEnd w:id="0"/>
     </w:p>
     <w:p>
       <w:pPr>
@@ -368,14 +366,7 @@
           <w:sz w:val="24"/>
         </w:rPr>
         <w:tab/>
-        <w:t xml:space="preserve">    </w:t>
-      </w:r>
-      <w:r>
-        <w:rPr>
-          <w:rFonts w:ascii="Arial" w:hAnsi="Arial" w:cs="Arial"/>
-          <w:sz w:val="24"/>
-        </w:rPr>
-        <w:t>Name: Sohel</w:t>
+        <w:t xml:space="preserve">    Name: Sohel</w:t>
       </w:r>
       <w:r>
         <w:rPr>
@@ -449,14 +440,7 @@
           <w:sz w:val="24"/>
         </w:rPr>
         <w:tab/>
-        <w:t xml:space="preserve">    </w:t>
-      </w:r>
-      <w:r>
-        <w:rPr>
-          <w:rFonts w:ascii="Arial" w:hAnsi="Arial" w:cs="Arial"/>
-          <w:sz w:val="24"/>
-        </w:rPr>
-        <w:t>ID: 1611463042</w:t>
+        <w:t xml:space="preserve">    ID: 1611463042</w:t>
       </w:r>
     </w:p>
     <w:p>
@@ -1694,6 +1678,75 @@
         </w:rPr>
         <w:t xml:space="preserve">Contact support </w:t>
       </w:r>
+    </w:p>
+    <w:p>
+      <w:pPr>
+        <w:spacing w:line="276" w:lineRule="auto"/>
+        <w:rPr>
+          <w:rFonts w:ascii="Arial Black" w:hAnsi="Arial Black" w:cs="Times New Roman"/>
+          <w:sz w:val="28"/>
+        </w:rPr>
+      </w:pPr>
+      <w:r>
+        <w:rPr>
+          <w:rFonts w:ascii="Arial Black" w:hAnsi="Arial Black" w:cs="Times New Roman"/>
+          <w:sz w:val="28"/>
+        </w:rPr>
+        <w:lastRenderedPageBreak/>
+        <w:t>References</w:t>
+      </w:r>
+      <w:bookmarkStart w:id="0" w:name="_GoBack"/>
+      <w:bookmarkEnd w:id="0"/>
+      <w:r>
+        <w:rPr>
+          <w:rFonts w:ascii="Arial Black" w:hAnsi="Arial Black" w:cs="Times New Roman"/>
+          <w:sz w:val="28"/>
+        </w:rPr>
+        <w:t>:</w:t>
+      </w:r>
+    </w:p>
+    <w:p>
+      <w:pPr>
+        <w:pStyle w:val="ListParagraph"/>
+        <w:numPr>
+          <w:ilvl w:val="0"/>
+          <w:numId w:val="13"/>
+        </w:numPr>
+        <w:rPr>
+          <w:rFonts w:ascii="Arial" w:hAnsi="Arial" w:cs="Arial"/>
+          <w:sz w:val="24"/>
+          <w:szCs w:val="24"/>
+        </w:rPr>
+      </w:pPr>
+      <w:r>
+        <w:rPr>
+          <w:rFonts w:ascii="Arial" w:hAnsi="Arial" w:cs="Arial"/>
+          <w:sz w:val="24"/>
+          <w:szCs w:val="24"/>
+        </w:rPr>
+        <w:t xml:space="preserve">All the graphic images are taken from </w:t>
+      </w:r>
+      <w:hyperlink r:id="rId10" w:history="1">
+        <w:r>
+          <w:rPr>
+            <w:rStyle w:val="Hyperlink"/>
+            <w:rFonts w:ascii="Arial" w:hAnsi="Arial" w:cs="Arial"/>
+            <w:sz w:val="24"/>
+            <w:szCs w:val="24"/>
+          </w:rPr>
+          <w:t>www.freepik.com</w:t>
+        </w:r>
+      </w:hyperlink>
+    </w:p>
+    <w:p>
+      <w:pPr>
+        <w:pStyle w:val="ListParagraph"/>
+        <w:rPr>
+          <w:rFonts w:ascii="Arial" w:hAnsi="Arial" w:cs="Arial"/>
+          <w:sz w:val="24"/>
+          <w:szCs w:val="24"/>
+        </w:rPr>
+      </w:pPr>
     </w:p>
     <w:sectPr>
       <w:pgSz w:w="12240" w:h="15840"/>
@@ -2770,6 +2823,118 @@
     </w:lvl>
   </w:abstractNum>
   <w:abstractNum w:abstractNumId="9">
+    <w:nsid w:val="7375101B"/>
+    <w:multiLevelType w:val="hybridMultilevel"/>
+    <w:tmpl w:val="8D62596E"/>
+    <w:lvl w:ilvl="0" w:tplc="F8E4FDDC">
+      <w:numFmt w:val="bullet"/>
+      <w:lvlText w:val="-"/>
+      <w:lvlJc w:val="left"/>
+      <w:pPr>
+        <w:ind w:left="720" w:hanging="360"/>
+      </w:pPr>
+      <w:rPr>
+        <w:rFonts w:ascii="Arial" w:eastAsiaTheme="minorHAnsi" w:hAnsi="Arial" w:cs="Arial" w:hint="default"/>
+      </w:rPr>
+    </w:lvl>
+    <w:lvl w:ilvl="1" w:tplc="04090003" w:tentative="1">
+      <w:start w:val="1"/>
+      <w:numFmt w:val="bullet"/>
+      <w:lvlText w:val="o"/>
+      <w:lvlJc w:val="left"/>
+      <w:pPr>
+        <w:ind w:left="1440" w:hanging="360"/>
+      </w:pPr>
+      <w:rPr>
+        <w:rFonts w:ascii="Courier New" w:hAnsi="Courier New" w:cs="Courier New" w:hint="default"/>
+      </w:rPr>
+    </w:lvl>
+    <w:lvl w:ilvl="2" w:tplc="04090005" w:tentative="1">
+      <w:start w:val="1"/>
+      <w:numFmt w:val="bullet"/>
+      <w:lvlText w:val=""/>
+      <w:lvlJc w:val="left"/>
+      <w:pPr>
+        <w:ind w:left="2160" w:hanging="360"/>
+      </w:pPr>
+      <w:rPr>
+        <w:rFonts w:ascii="Wingdings" w:hAnsi="Wingdings" w:hint="default"/>
+      </w:rPr>
+    </w:lvl>
+    <w:lvl w:ilvl="3" w:tplc="04090001" w:tentative="1">
+      <w:start w:val="1"/>
+      <w:numFmt w:val="bullet"/>
+      <w:lvlText w:val=""/>
+      <w:lvlJc w:val="left"/>
+      <w:pPr>
+        <w:ind w:left="2880" w:hanging="360"/>
+      </w:pPr>
+      <w:rPr>
+        <w:rFonts w:ascii="Symbol" w:hAnsi="Symbol" w:hint="default"/>
+      </w:rPr>
+    </w:lvl>
+    <w:lvl w:ilvl="4" w:tplc="04090003" w:tentative="1">
+      <w:start w:val="1"/>
+      <w:numFmt w:val="bullet"/>
+      <w:lvlText w:val="o"/>
+      <w:lvlJc w:val="left"/>
+      <w:pPr>
+        <w:ind w:left="3600" w:hanging="360"/>
+      </w:pPr>
+      <w:rPr>
+        <w:rFonts w:ascii="Courier New" w:hAnsi="Courier New" w:cs="Courier New" w:hint="default"/>
+      </w:rPr>
+    </w:lvl>
+    <w:lvl w:ilvl="5" w:tplc="04090005" w:tentative="1">
+      <w:start w:val="1"/>
+      <w:numFmt w:val="bullet"/>
+      <w:lvlText w:val=""/>
+      <w:lvlJc w:val="left"/>
+      <w:pPr>
+        <w:ind w:left="4320" w:hanging="360"/>
+      </w:pPr>
+      <w:rPr>
+        <w:rFonts w:ascii="Wingdings" w:hAnsi="Wingdings" w:hint="default"/>
+      </w:rPr>
+    </w:lvl>
+    <w:lvl w:ilvl="6" w:tplc="04090001" w:tentative="1">
+      <w:start w:val="1"/>
+      <w:numFmt w:val="bullet"/>
+      <w:lvlText w:val=""/>
+      <w:lvlJc w:val="left"/>
+      <w:pPr>
+        <w:ind w:left="5040" w:hanging="360"/>
+      </w:pPr>
+      <w:rPr>
+        <w:rFonts w:ascii="Symbol" w:hAnsi="Symbol" w:hint="default"/>
+      </w:rPr>
+    </w:lvl>
+    <w:lvl w:ilvl="7" w:tplc="04090003" w:tentative="1">
+      <w:start w:val="1"/>
+      <w:numFmt w:val="bullet"/>
+      <w:lvlText w:val="o"/>
+      <w:lvlJc w:val="left"/>
+      <w:pPr>
+        <w:ind w:left="5760" w:hanging="360"/>
+      </w:pPr>
+      <w:rPr>
+        <w:rFonts w:ascii="Courier New" w:hAnsi="Courier New" w:cs="Courier New" w:hint="default"/>
+      </w:rPr>
+    </w:lvl>
+    <w:lvl w:ilvl="8" w:tplc="04090005" w:tentative="1">
+      <w:start w:val="1"/>
+      <w:numFmt w:val="bullet"/>
+      <w:lvlText w:val=""/>
+      <w:lvlJc w:val="left"/>
+      <w:pPr>
+        <w:ind w:left="6480" w:hanging="360"/>
+      </w:pPr>
+      <w:rPr>
+        <w:rFonts w:ascii="Wingdings" w:hAnsi="Wingdings" w:hint="default"/>
+      </w:rPr>
+    </w:lvl>
+  </w:abstractNum>
+  <w:abstractNum w:abstractNumId="10">
     <w:nsid w:val="75337750"/>
     <w:multiLevelType w:val="hybridMultilevel"/>
     <w:tmpl w:val="F64A0E06"/>
@@ -2855,7 +3020,7 @@
       </w:pPr>
     </w:lvl>
   </w:abstractNum>
-  <w:abstractNum w:abstractNumId="10">
+  <w:abstractNum w:abstractNumId="11">
     <w:nsid w:val="7C324C78"/>
     <w:multiLevelType w:val="hybridMultilevel"/>
     <w:tmpl w:val="54A23F22"/>
@@ -2968,7 +3133,7 @@
       </w:rPr>
     </w:lvl>
   </w:abstractNum>
-  <w:abstractNum w:abstractNumId="11">
+  <w:abstractNum w:abstractNumId="12">
     <w:nsid w:val="7E59677B"/>
     <w:multiLevelType w:val="hybridMultilevel"/>
     <w:tmpl w:val="69E2894C"/>
@@ -3082,16 +3247,16 @@
     </w:lvl>
   </w:abstractNum>
   <w:num w:numId="1">
-    <w:abstractNumId w:val="10"/>
+    <w:abstractNumId w:val="11"/>
   </w:num>
   <w:num w:numId="2">
     <w:abstractNumId w:val="0"/>
   </w:num>
   <w:num w:numId="3">
-    <w:abstractNumId w:val="9"/>
+    <w:abstractNumId w:val="10"/>
   </w:num>
   <w:num w:numId="4">
-    <w:abstractNumId w:val="11"/>
+    <w:abstractNumId w:val="12"/>
   </w:num>
   <w:num w:numId="5">
     <w:abstractNumId w:val="4"/>
@@ -3116,6 +3281,9 @@
   </w:num>
   <w:num w:numId="12">
     <w:abstractNumId w:val="5"/>
+  </w:num>
+  <w:num w:numId="13">
+    <w:abstractNumId w:val="9"/>
   </w:num>
 </w:numbering>
 </file>

</xml_diff>